<commit_message>
Mise à jour du diaporama. Modification du schéma réseau.
</commit_message>
<xml_diff>
--- a/Nathan/Analyse/Schéma Réseau.docx
+++ b/Nathan/Analyse/Schéma Réseau.docx
@@ -12,138 +12,16 @@
         <mc:AlternateContent>
           <mc:Choice Requires="wps">
             <w:drawing>
-              <wp:anchor distT="0" distB="0" distL="114300" distR="114300" simplePos="0" relativeHeight="251702272" behindDoc="0" locked="0" layoutInCell="1" allowOverlap="1" wp14:anchorId="7BA405B4" wp14:editId="7C50CFBD">
+              <wp:anchor distT="0" distB="0" distL="114300" distR="114300" simplePos="0" relativeHeight="251700224" behindDoc="0" locked="0" layoutInCell="1" allowOverlap="1" wp14:anchorId="4D2965A0" wp14:editId="2AEFCD97">
                 <wp:simplePos x="0" y="0"/>
                 <wp:positionH relativeFrom="margin">
-                  <wp:posOffset>3028950</wp:posOffset>
+                  <wp:posOffset>2921</wp:posOffset>
                 </wp:positionH>
                 <wp:positionV relativeFrom="paragraph">
-                  <wp:posOffset>4476750</wp:posOffset>
-                </wp:positionV>
-                <wp:extent cx="885825" cy="257175"/>
-                <wp:effectExtent l="0" t="0" r="28575" b="28575"/>
-                <wp:wrapNone/>
-                <wp:docPr id="34" name="Zone de texte 34"/>
-                <wp:cNvGraphicFramePr/>
-                <a:graphic xmlns:a="http://schemas.openxmlformats.org/drawingml/2006/main">
-                  <a:graphicData uri="http://schemas.microsoft.com/office/word/2010/wordprocessingShape">
-                    <wps:wsp>
-                      <wps:cNvSpPr txBox="1"/>
-                      <wps:spPr>
-                        <a:xfrm>
-                          <a:off x="0" y="0"/>
-                          <a:ext cx="885825" cy="257175"/>
-                        </a:xfrm>
-                        <a:prstGeom prst="rect">
-                          <a:avLst/>
-                        </a:prstGeom>
-                        <a:noFill/>
-                        <a:ln w="6350">
-                          <a:solidFill>
-                            <a:schemeClr val="tx1"/>
-                          </a:solidFill>
-                        </a:ln>
-                      </wps:spPr>
-                      <wps:txbx>
-                        <w:txbxContent>
-                          <w:p>
-                            <w:pPr>
-                              <w:rPr>
-                                <w:i/>
-                                <w:color w:val="FF0000"/>
-                              </w:rPr>
-                            </w:pPr>
-                            <w:r>
-                              <w:rPr>
-                                <w:i/>
-                                <w:color w:val="FF0000"/>
-                              </w:rPr>
-                              <w:t>Hors Salle</w:t>
-                            </w:r>
-                            <w:r>
-                              <w:rPr>
-                                <w:i/>
-                                <w:color w:val="FF0000"/>
-                              </w:rPr>
-                              <w:t> :</w:t>
-                            </w:r>
-                          </w:p>
-                        </w:txbxContent>
-                      </wps:txbx>
-                      <wps:bodyPr rot="0" spcFirstLastPara="0" vertOverflow="overflow" horzOverflow="overflow" vert="horz" wrap="square" lIns="91440" tIns="45720" rIns="91440" bIns="45720" numCol="1" spcCol="0" rtlCol="0" fromWordArt="0" anchor="t" anchorCtr="0" forceAA="0" compatLnSpc="1">
-                        <a:prstTxWarp prst="textNoShape">
-                          <a:avLst/>
-                        </a:prstTxWarp>
-                        <a:noAutofit/>
-                      </wps:bodyPr>
-                    </wps:wsp>
-                  </a:graphicData>
-                </a:graphic>
-                <wp14:sizeRelH relativeFrom="margin">
-                  <wp14:pctWidth>0</wp14:pctWidth>
-                </wp14:sizeRelH>
-                <wp14:sizeRelV relativeFrom="margin">
-                  <wp14:pctHeight>0</wp14:pctHeight>
-                </wp14:sizeRelV>
-              </wp:anchor>
-            </w:drawing>
-          </mc:Choice>
-          <mc:Fallback>
-            <w:pict>
-              <v:shapetype w14:anchorId="7BA405B4" id="_x0000_t202" coordsize="21600,21600" o:spt="202" path="m,l,21600r21600,l21600,xe">
-                <v:stroke joinstyle="miter"/>
-                <v:path gradientshapeok="t" o:connecttype="rect"/>
-              </v:shapetype>
-              <v:shape id="Zone de texte 34" o:spid="_x0000_s1026" type="#_x0000_t202" style="position:absolute;margin-left:238.5pt;margin-top:352.5pt;width:69.75pt;height:20.25pt;z-index:251702272;visibility:visible;mso-wrap-style:square;mso-width-percent:0;mso-height-percent:0;mso-wrap-distance-left:9pt;mso-wrap-distance-top:0;mso-wrap-distance-right:9pt;mso-wrap-distance-bottom:0;mso-position-horizontal:absolute;mso-position-horizontal-relative:margin;mso-position-vertical:absolute;mso-position-vertical-relative:text;mso-width-percent:0;mso-height-percent:0;mso-width-relative:margin;mso-height-relative:margin;v-text-anchor:top" o:gfxdata="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" filled="f" strokecolor="black [3213]" strokeweight=".5pt">
-                <v:textbox>
-                  <w:txbxContent>
-                    <w:p>
-                      <w:pPr>
-                        <w:rPr>
-                          <w:i/>
-                          <w:color w:val="FF0000"/>
-                        </w:rPr>
-                      </w:pPr>
-                      <w:r>
-                        <w:rPr>
-                          <w:i/>
-                          <w:color w:val="FF0000"/>
-                        </w:rPr>
-                        <w:t>Hors Salle</w:t>
-                      </w:r>
-                      <w:r>
-                        <w:rPr>
-                          <w:i/>
-                          <w:color w:val="FF0000"/>
-                        </w:rPr>
-                        <w:t> :</w:t>
-                      </w:r>
-                    </w:p>
-                  </w:txbxContent>
-                </v:textbox>
-                <w10:wrap anchorx="margin"/>
-              </v:shape>
-            </w:pict>
-          </mc:Fallback>
-        </mc:AlternateContent>
-      </w:r>
-      <w:r>
-        <w:rPr>
-          <w:noProof/>
-        </w:rPr>
-        <mc:AlternateContent>
-          <mc:Choice Requires="wps">
-            <w:drawing>
-              <wp:anchor distT="0" distB="0" distL="114300" distR="114300" simplePos="0" relativeHeight="251700224" behindDoc="0" locked="0" layoutInCell="1" allowOverlap="1" wp14:anchorId="4D2965A0" wp14:editId="482C814B">
-                <wp:simplePos x="0" y="0"/>
-                <wp:positionH relativeFrom="margin">
-                  <wp:align>left</wp:align>
-                </wp:positionH>
-                <wp:positionV relativeFrom="paragraph">
-                  <wp:posOffset>590550</wp:posOffset>
+                  <wp:posOffset>594132</wp:posOffset>
                 </wp:positionV>
                 <wp:extent cx="1438275" cy="266700"/>
-                <wp:effectExtent l="0" t="0" r="28575" b="19050"/>
+                <wp:effectExtent l="38100" t="38100" r="123825" b="114300"/>
                 <wp:wrapNone/>
                 <wp:docPr id="33" name="Zone de texte 33"/>
                 <wp:cNvGraphicFramePr/>
@@ -159,12 +37,21 @@
                         <a:prstGeom prst="rect">
                           <a:avLst/>
                         </a:prstGeom>
-                        <a:noFill/>
+                        <a:solidFill>
+                          <a:schemeClr val="bg1"/>
+                        </a:solidFill>
                         <a:ln w="6350">
                           <a:solidFill>
                             <a:schemeClr val="tx1"/>
                           </a:solidFill>
                         </a:ln>
+                        <a:effectLst>
+                          <a:outerShdw blurRad="57785" dist="33020" dir="3180000" algn="ctr">
+                            <a:srgbClr val="000000">
+                              <a:alpha val="30000"/>
+                            </a:srgbClr>
+                          </a:outerShdw>
+                        </a:effectLst>
                       </wps:spPr>
                       <wps:txbx>
                         <w:txbxContent>
@@ -172,13 +59,13 @@
                             <w:pPr>
                               <w:rPr>
                                 <w:i/>
-                                <w:color w:val="FF0000"/>
+                                <w:color w:val="4472C4" w:themeColor="accent1"/>
                               </w:rPr>
                             </w:pPr>
                             <w:r>
                               <w:rPr>
                                 <w:i/>
-                                <w:color w:val="FF0000"/>
+                                <w:color w:val="4472C4" w:themeColor="accent1"/>
                               </w:rPr>
                               <w:t>Salle ESCAPE GAME :</w:t>
                             </w:r>
@@ -205,20 +92,25 @@
           </mc:Choice>
           <mc:Fallback>
             <w:pict>
-              <v:shape w14:anchorId="4D2965A0" id="Zone de texte 33" o:spid="_x0000_s1027" type="#_x0000_t202" style="position:absolute;margin-left:0;margin-top:46.5pt;width:113.25pt;height:21pt;z-index:251700224;visibility:visible;mso-wrap-style:square;mso-width-percent:0;mso-height-percent:0;mso-wrap-distance-left:9pt;mso-wrap-distance-top:0;mso-wrap-distance-right:9pt;mso-wrap-distance-bottom:0;mso-position-horizontal:left;mso-position-horizontal-relative:margin;mso-position-vertical:absolute;mso-position-vertical-relative:text;mso-width-percent:0;mso-height-percent:0;mso-width-relative:margin;mso-height-relative:margin;v-text-anchor:top" o:gfxdata="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" filled="f" strokecolor="black [3213]" strokeweight=".5pt">
+              <v:shapetype w14:anchorId="4D2965A0" id="_x0000_t202" coordsize="21600,21600" o:spt="202" path="m,l,21600r21600,l21600,xe">
+                <v:stroke joinstyle="miter"/>
+                <v:path gradientshapeok="t" o:connecttype="rect"/>
+              </v:shapetype>
+              <v:shape id="Zone de texte 33" o:spid="_x0000_s1026" type="#_x0000_t202" style="position:absolute;margin-left:.25pt;margin-top:46.8pt;width:113.25pt;height:21pt;z-index:251700224;visibility:visible;mso-wrap-style:square;mso-width-percent:0;mso-height-percent:0;mso-wrap-distance-left:9pt;mso-wrap-distance-top:0;mso-wrap-distance-right:9pt;mso-wrap-distance-bottom:0;mso-position-horizontal:absolute;mso-position-horizontal-relative:margin;mso-position-vertical:absolute;mso-position-vertical-relative:text;mso-width-percent:0;mso-height-percent:0;mso-width-relative:margin;mso-height-relative:margin;v-text-anchor:top" o:gfxdata="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" fillcolor="white [3212]" strokecolor="black [3213]" strokeweight=".5pt">
+                <v:shadow on="t" color="black" opacity="19660f" offset=".552mm,.73253mm"/>
                 <v:textbox>
                   <w:txbxContent>
                     <w:p>
                       <w:pPr>
                         <w:rPr>
                           <w:i/>
-                          <w:color w:val="FF0000"/>
+                          <w:color w:val="4472C4" w:themeColor="accent1"/>
                         </w:rPr>
                       </w:pPr>
                       <w:r>
                         <w:rPr>
                           <w:i/>
-                          <w:color w:val="FF0000"/>
+                          <w:color w:val="4472C4" w:themeColor="accent1"/>
                         </w:rPr>
                         <w:t>Salle ESCAPE GAME :</w:t>
                       </w:r>
@@ -238,10 +130,845 @@
         <mc:AlternateContent>
           <mc:Choice Requires="wps">
             <w:drawing>
-              <wp:anchor distT="0" distB="0" distL="114300" distR="114300" simplePos="0" relativeHeight="251679744" behindDoc="0" locked="0" layoutInCell="1" allowOverlap="1" wp14:anchorId="6E68EFBD" wp14:editId="4AC2092A">
+              <wp:anchor distT="0" distB="0" distL="114300" distR="114300" simplePos="0" relativeHeight="251704320" behindDoc="0" locked="0" layoutInCell="1" allowOverlap="1" wp14:anchorId="55CDF4BD" wp14:editId="39594554">
                 <wp:simplePos x="0" y="0"/>
                 <wp:positionH relativeFrom="column">
-                  <wp:posOffset>1438275</wp:posOffset>
+                  <wp:posOffset>3129031</wp:posOffset>
+                </wp:positionH>
+                <wp:positionV relativeFrom="paragraph">
+                  <wp:posOffset>3877752</wp:posOffset>
+                </wp:positionV>
+                <wp:extent cx="1447800" cy="276225"/>
+                <wp:effectExtent l="0" t="0" r="0" b="0"/>
+                <wp:wrapNone/>
+                <wp:docPr id="10" name="Zone de texte 10"/>
+                <wp:cNvGraphicFramePr/>
+                <a:graphic xmlns:a="http://schemas.openxmlformats.org/drawingml/2006/main">
+                  <a:graphicData uri="http://schemas.microsoft.com/office/word/2010/wordprocessingShape">
+                    <wps:wsp>
+                      <wps:cNvSpPr txBox="1"/>
+                      <wps:spPr>
+                        <a:xfrm>
+                          <a:off x="0" y="0"/>
+                          <a:ext cx="1447800" cy="276225"/>
+                        </a:xfrm>
+                        <a:prstGeom prst="rect">
+                          <a:avLst/>
+                        </a:prstGeom>
+                        <a:noFill/>
+                        <a:ln w="6350">
+                          <a:noFill/>
+                        </a:ln>
+                      </wps:spPr>
+                      <wps:txbx>
+                        <w:txbxContent>
+                          <w:p>
+                            <w:pPr>
+                              <w:jc w:val="center"/>
+                              <w:rPr>
+                                <w:b/>
+                                <w:sz w:val="28"/>
+                              </w:rPr>
+                            </w:pPr>
+                            <w:r>
+                              <w:rPr>
+                                <w:b/>
+                                <w:sz w:val="28"/>
+                              </w:rPr>
+                              <w:t>IP : 192.168.1.</w:t>
+                            </w:r>
+                            <w:r>
+                              <w:rPr>
+                                <w:b/>
+                                <w:sz w:val="28"/>
+                              </w:rPr>
+                              <w:t>1</w:t>
+                            </w:r>
+                          </w:p>
+                        </w:txbxContent>
+                      </wps:txbx>
+                      <wps:bodyPr rot="0" spcFirstLastPara="0" vertOverflow="overflow" horzOverflow="overflow" vert="horz" wrap="square" lIns="91440" tIns="45720" rIns="91440" bIns="45720" numCol="1" spcCol="0" rtlCol="0" fromWordArt="0" anchor="t" anchorCtr="0" forceAA="0" compatLnSpc="1">
+                        <a:prstTxWarp prst="textNoShape">
+                          <a:avLst/>
+                        </a:prstTxWarp>
+                        <a:noAutofit/>
+                      </wps:bodyPr>
+                    </wps:wsp>
+                  </a:graphicData>
+                </a:graphic>
+                <wp14:sizeRelH relativeFrom="margin">
+                  <wp14:pctWidth>0</wp14:pctWidth>
+                </wp14:sizeRelH>
+                <wp14:sizeRelV relativeFrom="margin">
+                  <wp14:pctHeight>0</wp14:pctHeight>
+                </wp14:sizeRelV>
+              </wp:anchor>
+            </w:drawing>
+          </mc:Choice>
+          <mc:Fallback>
+            <w:pict>
+              <v:shape w14:anchorId="55CDF4BD" id="Zone de texte 10" o:spid="_x0000_s1027" type="#_x0000_t202" style="position:absolute;margin-left:246.4pt;margin-top:305.35pt;width:114pt;height:21.75pt;z-index:251704320;visibility:visible;mso-wrap-style:square;mso-width-percent:0;mso-height-percent:0;mso-wrap-distance-left:9pt;mso-wrap-distance-top:0;mso-wrap-distance-right:9pt;mso-wrap-distance-bottom:0;mso-position-horizontal:absolute;mso-position-horizontal-relative:text;mso-position-vertical:absolute;mso-position-vertical-relative:text;mso-width-percent:0;mso-height-percent:0;mso-width-relative:margin;mso-height-relative:margin;v-text-anchor:top" o:gfxdata="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" filled="f" stroked="f" strokeweight=".5pt">
+                <v:textbox>
+                  <w:txbxContent>
+                    <w:p>
+                      <w:pPr>
+                        <w:jc w:val="center"/>
+                        <w:rPr>
+                          <w:b/>
+                          <w:sz w:val="28"/>
+                        </w:rPr>
+                      </w:pPr>
+                      <w:r>
+                        <w:rPr>
+                          <w:b/>
+                          <w:sz w:val="28"/>
+                        </w:rPr>
+                        <w:t>IP : 192.168.1.</w:t>
+                      </w:r>
+                      <w:r>
+                        <w:rPr>
+                          <w:b/>
+                          <w:sz w:val="28"/>
+                        </w:rPr>
+                        <w:t>1</w:t>
+                      </w:r>
+                    </w:p>
+                  </w:txbxContent>
+                </v:textbox>
+              </v:shape>
+            </w:pict>
+          </mc:Fallback>
+        </mc:AlternateContent>
+      </w:r>
+      <w:r>
+        <w:rPr>
+          <w:noProof/>
+        </w:rPr>
+        <mc:AlternateContent>
+          <mc:Choice Requires="wps">
+            <w:drawing>
+              <wp:anchor distT="0" distB="0" distL="114300" distR="114300" simplePos="0" relativeHeight="251689984" behindDoc="0" locked="0" layoutInCell="1" allowOverlap="1" wp14:anchorId="5343059C" wp14:editId="401E59F0">
+                <wp:simplePos x="0" y="0"/>
+                <wp:positionH relativeFrom="column">
+                  <wp:posOffset>2711561</wp:posOffset>
+                </wp:positionH>
+                <wp:positionV relativeFrom="paragraph">
+                  <wp:posOffset>3625629</wp:posOffset>
+                </wp:positionV>
+                <wp:extent cx="2266950" cy="333375"/>
+                <wp:effectExtent l="0" t="0" r="0" b="0"/>
+                <wp:wrapNone/>
+                <wp:docPr id="27" name="Zone de texte 27"/>
+                <wp:cNvGraphicFramePr/>
+                <a:graphic xmlns:a="http://schemas.openxmlformats.org/drawingml/2006/main">
+                  <a:graphicData uri="http://schemas.microsoft.com/office/word/2010/wordprocessingShape">
+                    <wps:wsp>
+                      <wps:cNvSpPr txBox="1"/>
+                      <wps:spPr>
+                        <a:xfrm>
+                          <a:off x="0" y="0"/>
+                          <a:ext cx="2266950" cy="333375"/>
+                        </a:xfrm>
+                        <a:prstGeom prst="rect">
+                          <a:avLst/>
+                        </a:prstGeom>
+                        <a:noFill/>
+                        <a:ln w="6350">
+                          <a:noFill/>
+                        </a:ln>
+                      </wps:spPr>
+                      <wps:txbx>
+                        <w:txbxContent>
+                          <w:p>
+                            <w:pPr>
+                              <w:jc w:val="center"/>
+                              <w:rPr>
+                                <w:i/>
+                                <w:sz w:val="28"/>
+                              </w:rPr>
+                            </w:pPr>
+                            <w:r>
+                              <w:rPr>
+                                <w:i/>
+                                <w:sz w:val="28"/>
+                              </w:rPr>
+                              <w:t>Routeur Wi-Fi</w:t>
+                            </w:r>
+                          </w:p>
+                        </w:txbxContent>
+                      </wps:txbx>
+                      <wps:bodyPr rot="0" spcFirstLastPara="0" vertOverflow="overflow" horzOverflow="overflow" vert="horz" wrap="square" lIns="91440" tIns="45720" rIns="91440" bIns="45720" numCol="1" spcCol="0" rtlCol="0" fromWordArt="0" anchor="t" anchorCtr="0" forceAA="0" compatLnSpc="1">
+                        <a:prstTxWarp prst="textNoShape">
+                          <a:avLst/>
+                        </a:prstTxWarp>
+                        <a:noAutofit/>
+                      </wps:bodyPr>
+                    </wps:wsp>
+                  </a:graphicData>
+                </a:graphic>
+                <wp14:sizeRelH relativeFrom="margin">
+                  <wp14:pctWidth>0</wp14:pctWidth>
+                </wp14:sizeRelH>
+                <wp14:sizeRelV relativeFrom="margin">
+                  <wp14:pctHeight>0</wp14:pctHeight>
+                </wp14:sizeRelV>
+              </wp:anchor>
+            </w:drawing>
+          </mc:Choice>
+          <mc:Fallback>
+            <w:pict>
+              <v:shape w14:anchorId="5343059C" id="Zone de texte 27" o:spid="_x0000_s1028" type="#_x0000_t202" style="position:absolute;margin-left:213.5pt;margin-top:285.5pt;width:178.5pt;height:26.25pt;z-index:251689984;visibility:visible;mso-wrap-style:square;mso-width-percent:0;mso-height-percent:0;mso-wrap-distance-left:9pt;mso-wrap-distance-top:0;mso-wrap-distance-right:9pt;mso-wrap-distance-bottom:0;mso-position-horizontal:absolute;mso-position-horizontal-relative:text;mso-position-vertical:absolute;mso-position-vertical-relative:text;mso-width-percent:0;mso-height-percent:0;mso-width-relative:margin;mso-height-relative:margin;v-text-anchor:top" o:gfxdata="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" filled="f" stroked="f" strokeweight=".5pt">
+                <v:textbox>
+                  <w:txbxContent>
+                    <w:p>
+                      <w:pPr>
+                        <w:jc w:val="center"/>
+                        <w:rPr>
+                          <w:i/>
+                          <w:sz w:val="28"/>
+                        </w:rPr>
+                      </w:pPr>
+                      <w:r>
+                        <w:rPr>
+                          <w:i/>
+                          <w:sz w:val="28"/>
+                        </w:rPr>
+                        <w:t>Routeur Wi-Fi</w:t>
+                      </w:r>
+                    </w:p>
+                  </w:txbxContent>
+                </v:textbox>
+              </v:shape>
+            </w:pict>
+          </mc:Fallback>
+        </mc:AlternateContent>
+      </w:r>
+      <w:r>
+        <w:rPr>
+          <w:noProof/>
+        </w:rPr>
+        <mc:AlternateContent>
+          <mc:Choice Requires="wps">
+            <w:drawing>
+              <wp:anchor distT="0" distB="0" distL="114300" distR="114300" simplePos="0" relativeHeight="251669504" behindDoc="0" locked="0" layoutInCell="1" allowOverlap="1" wp14:anchorId="1B87A342" wp14:editId="031774C6">
+                <wp:simplePos x="0" y="0"/>
+                <wp:positionH relativeFrom="column">
+                  <wp:posOffset>2465208</wp:posOffset>
+                </wp:positionH>
+                <wp:positionV relativeFrom="paragraph">
+                  <wp:posOffset>1183199</wp:posOffset>
+                </wp:positionV>
+                <wp:extent cx="581025" cy="1190625"/>
+                <wp:effectExtent l="19050" t="0" r="9525" b="28575"/>
+                <wp:wrapNone/>
+                <wp:docPr id="15" name="Connecteur : en angle 15"/>
+                <wp:cNvGraphicFramePr/>
+                <a:graphic xmlns:a="http://schemas.openxmlformats.org/drawingml/2006/main">
+                  <a:graphicData uri="http://schemas.microsoft.com/office/word/2010/wordprocessingShape">
+                    <wps:wsp>
+                      <wps:cNvCnPr/>
+                      <wps:spPr>
+                        <a:xfrm>
+                          <a:off x="0" y="0"/>
+                          <a:ext cx="581025" cy="1190625"/>
+                        </a:xfrm>
+                        <a:prstGeom prst="bentConnector3">
+                          <a:avLst>
+                            <a:gd name="adj1" fmla="val 0"/>
+                          </a:avLst>
+                        </a:prstGeom>
+                        <a:ln w="31750">
+                          <a:solidFill>
+                            <a:schemeClr val="tx1"/>
+                          </a:solidFill>
+                        </a:ln>
+                      </wps:spPr>
+                      <wps:style>
+                        <a:lnRef idx="1">
+                          <a:schemeClr val="accent1"/>
+                        </a:lnRef>
+                        <a:fillRef idx="0">
+                          <a:schemeClr val="accent1"/>
+                        </a:fillRef>
+                        <a:effectRef idx="0">
+                          <a:schemeClr val="accent1"/>
+                        </a:effectRef>
+                        <a:fontRef idx="minor">
+                          <a:schemeClr val="tx1"/>
+                        </a:fontRef>
+                      </wps:style>
+                      <wps:bodyPr/>
+                    </wps:wsp>
+                  </a:graphicData>
+                </a:graphic>
+                <wp14:sizeRelH relativeFrom="margin">
+                  <wp14:pctWidth>0</wp14:pctWidth>
+                </wp14:sizeRelH>
+                <wp14:sizeRelV relativeFrom="margin">
+                  <wp14:pctHeight>0</wp14:pctHeight>
+                </wp14:sizeRelV>
+              </wp:anchor>
+            </w:drawing>
+          </mc:Choice>
+          <mc:Fallback>
+            <w:pict>
+              <v:shapetype w14:anchorId="090D0887" id="_x0000_t34" coordsize="21600,21600" o:spt="34" o:oned="t" adj="10800" path="m,l@0,0@0,21600,21600,21600e" filled="f">
+                <v:stroke joinstyle="miter"/>
+                <v:formulas>
+                  <v:f eqn="val #0"/>
+                </v:formulas>
+                <v:path arrowok="t" fillok="f" o:connecttype="none"/>
+                <v:handles>
+                  <v:h position="#0,center"/>
+                </v:handles>
+                <o:lock v:ext="edit" shapetype="t"/>
+              </v:shapetype>
+              <v:shape id="Connecteur : en angle 15" o:spid="_x0000_s1026" type="#_x0000_t34" style="position:absolute;margin-left:194.1pt;margin-top:93.15pt;width:45.75pt;height:93.75pt;z-index:251669504;visibility:visible;mso-wrap-style:square;mso-width-percent:0;mso-height-percent:0;mso-wrap-distance-left:9pt;mso-wrap-distance-top:0;mso-wrap-distance-right:9pt;mso-wrap-distance-bottom:0;mso-position-horizontal:absolute;mso-position-horizontal-relative:text;mso-position-vertical:absolute;mso-position-vertical-relative:text;mso-width-percent:0;mso-height-percent:0;mso-width-relative:margin;mso-height-relative:margin" o:gfxdata="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" adj="0" strokecolor="black [3213]" strokeweight="2.5pt"/>
+            </w:pict>
+          </mc:Fallback>
+        </mc:AlternateContent>
+      </w:r>
+      <w:r>
+        <w:rPr>
+          <w:noProof/>
+        </w:rPr>
+        <mc:AlternateContent>
+          <mc:Choice Requires="wps">
+            <w:drawing>
+              <wp:anchor distT="0" distB="0" distL="114300" distR="114300" simplePos="0" relativeHeight="251660288" behindDoc="0" locked="0" layoutInCell="1" allowOverlap="1" wp14:anchorId="437A0328" wp14:editId="4836605A">
+                <wp:simplePos x="0" y="0"/>
+                <wp:positionH relativeFrom="margin">
+                  <wp:align>right</wp:align>
+                </wp:positionH>
+                <wp:positionV relativeFrom="paragraph">
+                  <wp:posOffset>596928</wp:posOffset>
+                </wp:positionV>
+                <wp:extent cx="9753600" cy="2667000"/>
+                <wp:effectExtent l="0" t="0" r="19050" b="19050"/>
+                <wp:wrapNone/>
+                <wp:docPr id="5" name="Rectangle 5"/>
+                <wp:cNvGraphicFramePr/>
+                <a:graphic xmlns:a="http://schemas.openxmlformats.org/drawingml/2006/main">
+                  <a:graphicData uri="http://schemas.microsoft.com/office/word/2010/wordprocessingShape">
+                    <wps:wsp>
+                      <wps:cNvSpPr/>
+                      <wps:spPr>
+                        <a:xfrm>
+                          <a:off x="0" y="0"/>
+                          <a:ext cx="9753600" cy="2667000"/>
+                        </a:xfrm>
+                        <a:prstGeom prst="rect">
+                          <a:avLst/>
+                        </a:prstGeom>
+                      </wps:spPr>
+                      <wps:style>
+                        <a:lnRef idx="2">
+                          <a:schemeClr val="dk1"/>
+                        </a:lnRef>
+                        <a:fillRef idx="1">
+                          <a:schemeClr val="lt1"/>
+                        </a:fillRef>
+                        <a:effectRef idx="0">
+                          <a:schemeClr val="dk1"/>
+                        </a:effectRef>
+                        <a:fontRef idx="minor">
+                          <a:schemeClr val="dk1"/>
+                        </a:fontRef>
+                      </wps:style>
+                      <wps:bodyPr rot="0" spcFirstLastPara="0" vertOverflow="overflow" horzOverflow="overflow" vert="horz" wrap="square" lIns="91440" tIns="45720" rIns="91440" bIns="45720" numCol="1" spcCol="0" rtlCol="0" fromWordArt="0" anchor="ctr" anchorCtr="0" forceAA="0" compatLnSpc="1">
+                        <a:prstTxWarp prst="textNoShape">
+                          <a:avLst/>
+                        </a:prstTxWarp>
+                        <a:noAutofit/>
+                      </wps:bodyPr>
+                    </wps:wsp>
+                  </a:graphicData>
+                </a:graphic>
+                <wp14:sizeRelV relativeFrom="margin">
+                  <wp14:pctHeight>0</wp14:pctHeight>
+                </wp14:sizeRelV>
+              </wp:anchor>
+            </w:drawing>
+          </mc:Choice>
+          <mc:Fallback>
+            <w:pict>
+              <v:rect w14:anchorId="3694C3BD" id="Rectangle 5" o:spid="_x0000_s1026" style="position:absolute;margin-left:716.8pt;margin-top:47pt;width:768pt;height:210pt;z-index:251660288;visibility:visible;mso-wrap-style:square;mso-height-percent:0;mso-wrap-distance-left:9pt;mso-wrap-distance-top:0;mso-wrap-distance-right:9pt;mso-wrap-distance-bottom:0;mso-position-horizontal:right;mso-position-horizontal-relative:margin;mso-position-vertical:absolute;mso-position-vertical-relative:text;mso-height-percent:0;mso-height-relative:margin;v-text-anchor:middle" o:gfxdata="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" fillcolor="white [3201]" strokecolor="black [3200]" strokeweight="1pt">
+                <w10:wrap anchorx="margin"/>
+              </v:rect>
+            </w:pict>
+          </mc:Fallback>
+        </mc:AlternateContent>
+      </w:r>
+      <w:r>
+        <w:rPr>
+          <w:noProof/>
+        </w:rPr>
+        <mc:AlternateContent>
+          <mc:Choice Requires="wps">
+            <w:drawing>
+              <wp:anchor distT="0" distB="0" distL="114300" distR="114300" simplePos="0" relativeHeight="251694080" behindDoc="0" locked="0" layoutInCell="1" allowOverlap="1" wp14:anchorId="0AC5DC25" wp14:editId="0D33AF3A">
+                <wp:simplePos x="0" y="0"/>
+                <wp:positionH relativeFrom="column">
+                  <wp:posOffset>1742329</wp:posOffset>
+                </wp:positionH>
+                <wp:positionV relativeFrom="paragraph">
+                  <wp:posOffset>2827351</wp:posOffset>
+                </wp:positionV>
+                <wp:extent cx="1447800" cy="276225"/>
+                <wp:effectExtent l="0" t="0" r="0" b="0"/>
+                <wp:wrapNone/>
+                <wp:docPr id="30" name="Zone de texte 30"/>
+                <wp:cNvGraphicFramePr/>
+                <a:graphic xmlns:a="http://schemas.openxmlformats.org/drawingml/2006/main">
+                  <a:graphicData uri="http://schemas.microsoft.com/office/word/2010/wordprocessingShape">
+                    <wps:wsp>
+                      <wps:cNvSpPr txBox="1"/>
+                      <wps:spPr>
+                        <a:xfrm>
+                          <a:off x="0" y="0"/>
+                          <a:ext cx="1447800" cy="276225"/>
+                        </a:xfrm>
+                        <a:prstGeom prst="rect">
+                          <a:avLst/>
+                        </a:prstGeom>
+                        <a:noFill/>
+                        <a:ln w="6350">
+                          <a:noFill/>
+                        </a:ln>
+                      </wps:spPr>
+                      <wps:txbx>
+                        <w:txbxContent>
+                          <w:p>
+                            <w:pPr>
+                              <w:jc w:val="center"/>
+                              <w:rPr>
+                                <w:b/>
+                              </w:rPr>
+                            </w:pPr>
+                            <w:r>
+                              <w:rPr>
+                                <w:b/>
+                              </w:rPr>
+                              <w:t>IP : 192.168.1.</w:t>
+                            </w:r>
+                            <w:r>
+                              <w:rPr>
+                                <w:b/>
+                              </w:rPr>
+                              <w:t>3</w:t>
+                            </w:r>
+                          </w:p>
+                        </w:txbxContent>
+                      </wps:txbx>
+                      <wps:bodyPr rot="0" spcFirstLastPara="0" vertOverflow="overflow" horzOverflow="overflow" vert="horz" wrap="square" lIns="91440" tIns="45720" rIns="91440" bIns="45720" numCol="1" spcCol="0" rtlCol="0" fromWordArt="0" anchor="t" anchorCtr="0" forceAA="0" compatLnSpc="1">
+                        <a:prstTxWarp prst="textNoShape">
+                          <a:avLst/>
+                        </a:prstTxWarp>
+                        <a:noAutofit/>
+                      </wps:bodyPr>
+                    </wps:wsp>
+                  </a:graphicData>
+                </a:graphic>
+                <wp14:sizeRelH relativeFrom="margin">
+                  <wp14:pctWidth>0</wp14:pctWidth>
+                </wp14:sizeRelH>
+                <wp14:sizeRelV relativeFrom="margin">
+                  <wp14:pctHeight>0</wp14:pctHeight>
+                </wp14:sizeRelV>
+              </wp:anchor>
+            </w:drawing>
+          </mc:Choice>
+          <mc:Fallback>
+            <w:pict>
+              <v:shape w14:anchorId="0AC5DC25" id="Zone de texte 30" o:spid="_x0000_s1029" type="#_x0000_t202" style="position:absolute;margin-left:137.2pt;margin-top:222.65pt;width:114pt;height:21.75pt;z-index:251694080;visibility:visible;mso-wrap-style:square;mso-width-percent:0;mso-height-percent:0;mso-wrap-distance-left:9pt;mso-wrap-distance-top:0;mso-wrap-distance-right:9pt;mso-wrap-distance-bottom:0;mso-position-horizontal:absolute;mso-position-horizontal-relative:text;mso-position-vertical:absolute;mso-position-vertical-relative:text;mso-width-percent:0;mso-height-percent:0;mso-width-relative:margin;mso-height-relative:margin;v-text-anchor:top" o:gfxdata="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" filled="f" stroked="f" strokeweight=".5pt">
+                <v:textbox>
+                  <w:txbxContent>
+                    <w:p>
+                      <w:pPr>
+                        <w:jc w:val="center"/>
+                        <w:rPr>
+                          <w:b/>
+                        </w:rPr>
+                      </w:pPr>
+                      <w:r>
+                        <w:rPr>
+                          <w:b/>
+                        </w:rPr>
+                        <w:t>IP : 192.168.1.</w:t>
+                      </w:r>
+                      <w:r>
+                        <w:rPr>
+                          <w:b/>
+                        </w:rPr>
+                        <w:t>3</w:t>
+                      </w:r>
+                    </w:p>
+                  </w:txbxContent>
+                </v:textbox>
+              </v:shape>
+            </w:pict>
+          </mc:Fallback>
+        </mc:AlternateContent>
+      </w:r>
+      <w:r>
+        <w:rPr>
+          <w:noProof/>
+        </w:rPr>
+        <mc:AlternateContent>
+          <mc:Choice Requires="wps">
+            <w:drawing>
+              <wp:anchor distT="0" distB="0" distL="114300" distR="114300" simplePos="0" relativeHeight="251681792" behindDoc="0" locked="0" layoutInCell="1" allowOverlap="1" wp14:anchorId="3F083EB6" wp14:editId="4AD30036">
+                <wp:simplePos x="0" y="0"/>
+                <wp:positionH relativeFrom="column">
+                  <wp:posOffset>1718475</wp:posOffset>
+                </wp:positionH>
+                <wp:positionV relativeFrom="paragraph">
+                  <wp:posOffset>2393923</wp:posOffset>
+                </wp:positionV>
+                <wp:extent cx="1447800" cy="476250"/>
+                <wp:effectExtent l="0" t="0" r="0" b="0"/>
+                <wp:wrapNone/>
+                <wp:docPr id="23" name="Zone de texte 23"/>
+                <wp:cNvGraphicFramePr/>
+                <a:graphic xmlns:a="http://schemas.openxmlformats.org/drawingml/2006/main">
+                  <a:graphicData uri="http://schemas.microsoft.com/office/word/2010/wordprocessingShape">
+                    <wps:wsp>
+                      <wps:cNvSpPr txBox="1"/>
+                      <wps:spPr>
+                        <a:xfrm>
+                          <a:off x="0" y="0"/>
+                          <a:ext cx="1447800" cy="476250"/>
+                        </a:xfrm>
+                        <a:prstGeom prst="rect">
+                          <a:avLst/>
+                        </a:prstGeom>
+                        <a:noFill/>
+                        <a:ln w="6350">
+                          <a:noFill/>
+                        </a:ln>
+                      </wps:spPr>
+                      <wps:txbx>
+                        <w:txbxContent>
+                          <w:p>
+                            <w:pPr>
+                              <w:jc w:val="center"/>
+                              <w:rPr>
+                                <w:i/>
+                              </w:rPr>
+                            </w:pPr>
+                            <w:r>
+                              <w:rPr>
+                                <w:i/>
+                              </w:rPr>
+                              <w:t>A</w:t>
+                            </w:r>
+                            <w:r>
+                              <w:rPr>
+                                <w:i/>
+                              </w:rPr>
+                              <w:t>daptateur SOLLAE RS232 – Wi-Fi</w:t>
+                            </w:r>
+                          </w:p>
+                        </w:txbxContent>
+                      </wps:txbx>
+                      <wps:bodyPr rot="0" spcFirstLastPara="0" vertOverflow="overflow" horzOverflow="overflow" vert="horz" wrap="square" lIns="91440" tIns="45720" rIns="91440" bIns="45720" numCol="1" spcCol="0" rtlCol="0" fromWordArt="0" anchor="t" anchorCtr="0" forceAA="0" compatLnSpc="1">
+                        <a:prstTxWarp prst="textNoShape">
+                          <a:avLst/>
+                        </a:prstTxWarp>
+                        <a:noAutofit/>
+                      </wps:bodyPr>
+                    </wps:wsp>
+                  </a:graphicData>
+                </a:graphic>
+                <wp14:sizeRelH relativeFrom="margin">
+                  <wp14:pctWidth>0</wp14:pctWidth>
+                </wp14:sizeRelH>
+                <wp14:sizeRelV relativeFrom="margin">
+                  <wp14:pctHeight>0</wp14:pctHeight>
+                </wp14:sizeRelV>
+              </wp:anchor>
+            </w:drawing>
+          </mc:Choice>
+          <mc:Fallback>
+            <w:pict>
+              <v:shape w14:anchorId="3F083EB6" id="Zone de texte 23" o:spid="_x0000_s1030" type="#_x0000_t202" style="position:absolute;margin-left:135.3pt;margin-top:188.5pt;width:114pt;height:37.5pt;z-index:251681792;visibility:visible;mso-wrap-style:square;mso-width-percent:0;mso-height-percent:0;mso-wrap-distance-left:9pt;mso-wrap-distance-top:0;mso-wrap-distance-right:9pt;mso-wrap-distance-bottom:0;mso-position-horizontal:absolute;mso-position-horizontal-relative:text;mso-position-vertical:absolute;mso-position-vertical-relative:text;mso-width-percent:0;mso-height-percent:0;mso-width-relative:margin;mso-height-relative:margin;v-text-anchor:top" o:gfxdata="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" filled="f" stroked="f" strokeweight=".5pt">
+                <v:textbox>
+                  <w:txbxContent>
+                    <w:p>
+                      <w:pPr>
+                        <w:jc w:val="center"/>
+                        <w:rPr>
+                          <w:i/>
+                        </w:rPr>
+                      </w:pPr>
+                      <w:r>
+                        <w:rPr>
+                          <w:i/>
+                        </w:rPr>
+                        <w:t>A</w:t>
+                      </w:r>
+                      <w:r>
+                        <w:rPr>
+                          <w:i/>
+                        </w:rPr>
+                        <w:t>daptateur SOLLAE RS232 – Wi-Fi</w:t>
+                      </w:r>
+                    </w:p>
+                  </w:txbxContent>
+                </v:textbox>
+              </v:shape>
+            </w:pict>
+          </mc:Fallback>
+        </mc:AlternateContent>
+      </w:r>
+      <w:r>
+        <w:rPr>
+          <w:noProof/>
+        </w:rPr>
+        <w:drawing>
+          <wp:anchor distT="0" distB="0" distL="114300" distR="114300" simplePos="0" relativeHeight="251674624" behindDoc="0" locked="0" layoutInCell="1" allowOverlap="1" wp14:anchorId="6FE51630" wp14:editId="052A6D95">
+            <wp:simplePos x="0" y="0"/>
+            <wp:positionH relativeFrom="column">
+              <wp:posOffset>3279044</wp:posOffset>
+            </wp:positionH>
+            <wp:positionV relativeFrom="paragraph">
+              <wp:posOffset>2412973</wp:posOffset>
+            </wp:positionV>
+            <wp:extent cx="600075" cy="600075"/>
+            <wp:effectExtent l="0" t="0" r="0" b="0"/>
+            <wp:wrapNone/>
+            <wp:docPr id="19" name="Graphique 19" descr="Sans fil"/>
+            <wp:cNvGraphicFramePr>
+              <a:graphicFrameLocks xmlns:a="http://schemas.openxmlformats.org/drawingml/2006/main" noChangeAspect="1"/>
+            </wp:cNvGraphicFramePr>
+            <a:graphic xmlns:a="http://schemas.openxmlformats.org/drawingml/2006/main">
+              <a:graphicData uri="http://schemas.openxmlformats.org/drawingml/2006/picture">
+                <pic:pic xmlns:pic="http://schemas.openxmlformats.org/drawingml/2006/picture">
+                  <pic:nvPicPr>
+                    <pic:cNvPr id="18" name="wireless.svg"/>
+                    <pic:cNvPicPr/>
+                  </pic:nvPicPr>
+                  <pic:blipFill>
+                    <a:blip r:embed="rId6">
+                      <a:extLst>
+                        <a:ext uri="{28A0092B-C50C-407E-A947-70E740481C1C}">
+                          <a14:useLocalDpi xmlns:a14="http://schemas.microsoft.com/office/drawing/2010/main" val="0"/>
+                        </a:ext>
+                        <a:ext uri="{96DAC541-7B7A-43D3-8B79-37D633B846F1}">
+                          <asvg:svgBlip xmlns:asvg="http://schemas.microsoft.com/office/drawing/2016/SVG/main" r:embed="rId7"/>
+                        </a:ext>
+                      </a:extLst>
+                    </a:blip>
+                    <a:stretch>
+                      <a:fillRect/>
+                    </a:stretch>
+                  </pic:blipFill>
+                  <pic:spPr>
+                    <a:xfrm rot="10800000">
+                      <a:off x="0" y="0"/>
+                      <a:ext cx="600075" cy="600075"/>
+                    </a:xfrm>
+                    <a:prstGeom prst="rect">
+                      <a:avLst/>
+                    </a:prstGeom>
+                  </pic:spPr>
+                </pic:pic>
+              </a:graphicData>
+            </a:graphic>
+            <wp14:sizeRelH relativeFrom="margin">
+              <wp14:pctWidth>0</wp14:pctWidth>
+            </wp14:sizeRelH>
+            <wp14:sizeRelV relativeFrom="margin">
+              <wp14:pctHeight>0</wp14:pctHeight>
+            </wp14:sizeRelV>
+          </wp:anchor>
+        </w:drawing>
+      </w:r>
+      <w:r>
+        <w:rPr>
+          <w:noProof/>
+        </w:rPr>
+        <w:drawing>
+          <wp:anchor distT="0" distB="0" distL="114300" distR="114300" simplePos="0" relativeHeight="251664384" behindDoc="0" locked="0" layoutInCell="1" allowOverlap="1" wp14:anchorId="2F22154F" wp14:editId="0C54B627">
+            <wp:simplePos x="0" y="0"/>
+            <wp:positionH relativeFrom="margin">
+              <wp:posOffset>2920282</wp:posOffset>
+            </wp:positionH>
+            <wp:positionV relativeFrom="paragraph">
+              <wp:posOffset>1832328</wp:posOffset>
+            </wp:positionV>
+            <wp:extent cx="869156" cy="695325"/>
+            <wp:effectExtent l="0" t="0" r="7620" b="0"/>
+            <wp:wrapNone/>
+            <wp:docPr id="8" name="Image 8"/>
+            <wp:cNvGraphicFramePr>
+              <a:graphicFrameLocks xmlns:a="http://schemas.openxmlformats.org/drawingml/2006/main" noChangeAspect="1"/>
+            </wp:cNvGraphicFramePr>
+            <a:graphic xmlns:a="http://schemas.openxmlformats.org/drawingml/2006/main">
+              <a:graphicData uri="http://schemas.openxmlformats.org/drawingml/2006/picture">
+                <pic:pic xmlns:pic="http://schemas.openxmlformats.org/drawingml/2006/picture">
+                  <pic:nvPicPr>
+                    <pic:cNvPr id="1" name=""/>
+                    <pic:cNvPicPr/>
+                  </pic:nvPicPr>
+                  <pic:blipFill>
+                    <a:blip r:embed="rId8" cstate="print">
+                      <a:extLst>
+                        <a:ext uri="{28A0092B-C50C-407E-A947-70E740481C1C}">
+                          <a14:useLocalDpi xmlns:a14="http://schemas.microsoft.com/office/drawing/2010/main" val="0"/>
+                        </a:ext>
+                      </a:extLst>
+                    </a:blip>
+                    <a:stretch>
+                      <a:fillRect/>
+                    </a:stretch>
+                  </pic:blipFill>
+                  <pic:spPr>
+                    <a:xfrm>
+                      <a:off x="0" y="0"/>
+                      <a:ext cx="869156" cy="695325"/>
+                    </a:xfrm>
+                    <a:prstGeom prst="rect">
+                      <a:avLst/>
+                    </a:prstGeom>
+                  </pic:spPr>
+                </pic:pic>
+              </a:graphicData>
+            </a:graphic>
+            <wp14:sizeRelH relativeFrom="margin">
+              <wp14:pctWidth>0</wp14:pctWidth>
+            </wp14:sizeRelH>
+            <wp14:sizeRelV relativeFrom="margin">
+              <wp14:pctHeight>0</wp14:pctHeight>
+            </wp14:sizeRelV>
+          </wp:anchor>
+        </w:drawing>
+      </w:r>
+      <w:r>
+        <w:rPr>
+          <w:noProof/>
+        </w:rPr>
+        <mc:AlternateContent>
+          <mc:Choice Requires="wps">
+            <w:drawing>
+              <wp:anchor distT="0" distB="0" distL="114300" distR="114300" simplePos="0" relativeHeight="251702272" behindDoc="0" locked="0" layoutInCell="1" allowOverlap="1" wp14:anchorId="3E35B311" wp14:editId="17900E58">
+                <wp:simplePos x="0" y="0"/>
+                <wp:positionH relativeFrom="margin">
+                  <wp:posOffset>3031466</wp:posOffset>
+                </wp:positionH>
+                <wp:positionV relativeFrom="paragraph">
+                  <wp:posOffset>4463451</wp:posOffset>
+                </wp:positionV>
+                <wp:extent cx="853566" cy="266700"/>
+                <wp:effectExtent l="38100" t="38100" r="118110" b="114300"/>
+                <wp:wrapNone/>
+                <wp:docPr id="3" name="Zone de texte 3"/>
+                <wp:cNvGraphicFramePr/>
+                <a:graphic xmlns:a="http://schemas.openxmlformats.org/drawingml/2006/main">
+                  <a:graphicData uri="http://schemas.microsoft.com/office/word/2010/wordprocessingShape">
+                    <wps:wsp>
+                      <wps:cNvSpPr txBox="1"/>
+                      <wps:spPr>
+                        <a:xfrm>
+                          <a:off x="0" y="0"/>
+                          <a:ext cx="853566" cy="266700"/>
+                        </a:xfrm>
+                        <a:prstGeom prst="rect">
+                          <a:avLst/>
+                        </a:prstGeom>
+                        <a:solidFill>
+                          <a:schemeClr val="bg1"/>
+                        </a:solidFill>
+                        <a:ln w="6350">
+                          <a:solidFill>
+                            <a:schemeClr val="tx1"/>
+                          </a:solidFill>
+                        </a:ln>
+                        <a:effectLst>
+                          <a:outerShdw blurRad="57785" dist="33020" dir="3180000" algn="ctr">
+                            <a:srgbClr val="000000">
+                              <a:alpha val="30000"/>
+                            </a:srgbClr>
+                          </a:outerShdw>
+                        </a:effectLst>
+                      </wps:spPr>
+                      <wps:txbx>
+                        <w:txbxContent>
+                          <w:p>
+                            <w:pPr>
+                              <w:rPr>
+                                <w:i/>
+                                <w:color w:val="4472C4" w:themeColor="accent1"/>
+                              </w:rPr>
+                            </w:pPr>
+                            <w:r>
+                              <w:rPr>
+                                <w:i/>
+                                <w:color w:val="4472C4" w:themeColor="accent1"/>
+                              </w:rPr>
+                              <w:t>Hors salle :</w:t>
+                            </w:r>
+                          </w:p>
+                        </w:txbxContent>
+                      </wps:txbx>
+                      <wps:bodyPr rot="0" spcFirstLastPara="0" vertOverflow="overflow" horzOverflow="overflow" vert="horz" wrap="square" lIns="91440" tIns="45720" rIns="91440" bIns="45720" numCol="1" spcCol="0" rtlCol="0" fromWordArt="0" anchor="t" anchorCtr="0" forceAA="0" compatLnSpc="1">
+                        <a:prstTxWarp prst="textNoShape">
+                          <a:avLst/>
+                        </a:prstTxWarp>
+                        <a:noAutofit/>
+                      </wps:bodyPr>
+                    </wps:wsp>
+                  </a:graphicData>
+                </a:graphic>
+                <wp14:sizeRelH relativeFrom="margin">
+                  <wp14:pctWidth>0</wp14:pctWidth>
+                </wp14:sizeRelH>
+                <wp14:sizeRelV relativeFrom="margin">
+                  <wp14:pctHeight>0</wp14:pctHeight>
+                </wp14:sizeRelV>
+              </wp:anchor>
+            </w:drawing>
+          </mc:Choice>
+          <mc:Fallback>
+            <w:pict>
+              <v:shape w14:anchorId="3E35B311" id="Zone de texte 3" o:spid="_x0000_s1031" type="#_x0000_t202" style="position:absolute;margin-left:238.7pt;margin-top:351.45pt;width:67.2pt;height:21pt;z-index:251702272;visibility:visible;mso-wrap-style:square;mso-width-percent:0;mso-height-percent:0;mso-wrap-distance-left:9pt;mso-wrap-distance-top:0;mso-wrap-distance-right:9pt;mso-wrap-distance-bottom:0;mso-position-horizontal:absolute;mso-position-horizontal-relative:margin;mso-position-vertical:absolute;mso-position-vertical-relative:text;mso-width-percent:0;mso-height-percent:0;mso-width-relative:margin;mso-height-relative:margin;v-text-anchor:top" o:gfxdata="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" fillcolor="white [3212]" strokecolor="black [3213]" strokeweight=".5pt">
+                <v:shadow on="t" color="black" opacity="19660f" offset=".552mm,.73253mm"/>
+                <v:textbox>
+                  <w:txbxContent>
+                    <w:p>
+                      <w:pPr>
+                        <w:rPr>
+                          <w:i/>
+                          <w:color w:val="4472C4" w:themeColor="accent1"/>
+                        </w:rPr>
+                      </w:pPr>
+                      <w:r>
+                        <w:rPr>
+                          <w:i/>
+                          <w:color w:val="4472C4" w:themeColor="accent1"/>
+                        </w:rPr>
+                        <w:t>Hors salle :</w:t>
+                      </w:r>
+                    </w:p>
+                  </w:txbxContent>
+                </v:textbox>
+                <w10:wrap anchorx="margin"/>
+              </v:shape>
+            </w:pict>
+          </mc:Fallback>
+        </mc:AlternateContent>
+      </w:r>
+      <w:r>
+        <w:rPr>
+          <w:noProof/>
+        </w:rPr>
+        <mc:AlternateContent>
+          <mc:Choice Requires="wps">
+            <w:drawing>
+              <wp:anchor distT="0" distB="0" distL="114300" distR="114300" simplePos="0" relativeHeight="251679744" behindDoc="0" locked="0" layoutInCell="1" allowOverlap="1" wp14:anchorId="6E68EFBD" wp14:editId="7C650A2E">
+                <wp:simplePos x="0" y="0"/>
+                <wp:positionH relativeFrom="column">
+                  <wp:posOffset>1772230</wp:posOffset>
                 </wp:positionH>
                 <wp:positionV relativeFrom="paragraph">
                   <wp:posOffset>666750</wp:posOffset>
@@ -305,7 +1032,7 @@
           </mc:Choice>
           <mc:Fallback>
             <w:pict>
-              <v:shape w14:anchorId="6E68EFBD" id="Zone de texte 22" o:spid="_x0000_s1028" type="#_x0000_t202" style="position:absolute;margin-left:113.25pt;margin-top:52.5pt;width:114pt;height:30.75pt;z-index:251679744;visibility:visible;mso-wrap-style:square;mso-width-percent:0;mso-height-percent:0;mso-wrap-distance-left:9pt;mso-wrap-distance-top:0;mso-wrap-distance-right:9pt;mso-wrap-distance-bottom:0;mso-position-horizontal:absolute;mso-position-horizontal-relative:text;mso-position-vertical:absolute;mso-position-vertical-relative:text;mso-width-percent:0;mso-height-percent:0;mso-width-relative:margin;mso-height-relative:margin;v-text-anchor:top" o:gfxdata="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" filled="f" stroked="f" strokeweight=".5pt">
+              <v:shape w14:anchorId="6E68EFBD" id="Zone de texte 22" o:spid="_x0000_s1032" type="#_x0000_t202" style="position:absolute;margin-left:139.55pt;margin-top:52.5pt;width:114pt;height:30.75pt;z-index:251679744;visibility:visible;mso-wrap-style:square;mso-width-percent:0;mso-height-percent:0;mso-wrap-distance-left:9pt;mso-wrap-distance-top:0;mso-wrap-distance-right:9pt;mso-wrap-distance-bottom:0;mso-position-horizontal:absolute;mso-position-horizontal-relative:text;mso-position-vertical:absolute;mso-position-vertical-relative:text;mso-width-percent:0;mso-height-percent:0;mso-width-relative:margin;mso-height-relative:margin;v-text-anchor:top" o:gfxdata="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" filled="f" stroked="f" strokeweight=".5pt">
                 <v:textbox>
                   <w:txbxContent>
                     <w:p>
@@ -333,13 +1060,13 @@
           <w:noProof/>
         </w:rPr>
         <w:drawing>
-          <wp:anchor distT="0" distB="0" distL="114300" distR="114300" simplePos="0" relativeHeight="251663360" behindDoc="0" locked="0" layoutInCell="1" allowOverlap="1" wp14:anchorId="10E6727E" wp14:editId="73C30444">
+          <wp:anchor distT="0" distB="0" distL="114300" distR="114300" simplePos="0" relativeHeight="251663360" behindDoc="0" locked="0" layoutInCell="1" allowOverlap="1" wp14:anchorId="10E6727E" wp14:editId="294AD4AB">
             <wp:simplePos x="0" y="0"/>
             <wp:positionH relativeFrom="column">
-              <wp:posOffset>1152525</wp:posOffset>
+              <wp:posOffset>1470578</wp:posOffset>
             </wp:positionH>
             <wp:positionV relativeFrom="paragraph">
-              <wp:posOffset>914400</wp:posOffset>
+              <wp:posOffset>917547</wp:posOffset>
             </wp:positionV>
             <wp:extent cx="1582807" cy="266700"/>
             <wp:effectExtent l="0" t="0" r="0" b="0"/>
@@ -356,7 +1083,7 @@
                     <pic:cNvPicPr/>
                   </pic:nvPicPr>
                   <pic:blipFill>
-                    <a:blip r:embed="rId6" cstate="print">
+                    <a:blip r:embed="rId9" cstate="print">
                       <a:extLst>
                         <a:ext uri="{28A0092B-C50C-407E-A947-70E740481C1C}">
                           <a14:useLocalDpi xmlns:a14="http://schemas.microsoft.com/office/drawing/2010/main" val="0"/>
@@ -392,164 +1119,19 @@
         <w:rPr>
           <w:noProof/>
         </w:rPr>
-        <mc:AlternateContent>
-          <mc:Choice Requires="wps">
-            <w:drawing>
-              <wp:anchor distT="0" distB="0" distL="114300" distR="114300" simplePos="0" relativeHeight="251669504" behindDoc="0" locked="0" layoutInCell="1" allowOverlap="1" wp14:anchorId="1B87A342" wp14:editId="3D8EECE0">
-                <wp:simplePos x="0" y="0"/>
-                <wp:positionH relativeFrom="column">
-                  <wp:posOffset>1951990</wp:posOffset>
-                </wp:positionH>
-                <wp:positionV relativeFrom="paragraph">
-                  <wp:posOffset>1170940</wp:posOffset>
-                </wp:positionV>
-                <wp:extent cx="581025" cy="1190625"/>
-                <wp:effectExtent l="19050" t="0" r="9525" b="28575"/>
-                <wp:wrapNone/>
-                <wp:docPr id="15" name="Connecteur : en angle 15"/>
-                <wp:cNvGraphicFramePr/>
-                <a:graphic xmlns:a="http://schemas.openxmlformats.org/drawingml/2006/main">
-                  <a:graphicData uri="http://schemas.microsoft.com/office/word/2010/wordprocessingShape">
-                    <wps:wsp>
-                      <wps:cNvCnPr/>
-                      <wps:spPr>
-                        <a:xfrm>
-                          <a:off x="0" y="0"/>
-                          <a:ext cx="581025" cy="1190625"/>
-                        </a:xfrm>
-                        <a:prstGeom prst="bentConnector3">
-                          <a:avLst>
-                            <a:gd name="adj1" fmla="val 0"/>
-                          </a:avLst>
-                        </a:prstGeom>
-                        <a:ln w="31750">
-                          <a:solidFill>
-                            <a:schemeClr val="tx1"/>
-                          </a:solidFill>
-                        </a:ln>
-                      </wps:spPr>
-                      <wps:style>
-                        <a:lnRef idx="1">
-                          <a:schemeClr val="accent1"/>
-                        </a:lnRef>
-                        <a:fillRef idx="0">
-                          <a:schemeClr val="accent1"/>
-                        </a:fillRef>
-                        <a:effectRef idx="0">
-                          <a:schemeClr val="accent1"/>
-                        </a:effectRef>
-                        <a:fontRef idx="minor">
-                          <a:schemeClr val="tx1"/>
-                        </a:fontRef>
-                      </wps:style>
-                      <wps:bodyPr/>
-                    </wps:wsp>
-                  </a:graphicData>
-                </a:graphic>
-                <wp14:sizeRelH relativeFrom="margin">
-                  <wp14:pctWidth>0</wp14:pctWidth>
-                </wp14:sizeRelH>
-                <wp14:sizeRelV relativeFrom="margin">
-                  <wp14:pctHeight>0</wp14:pctHeight>
-                </wp14:sizeRelV>
-              </wp:anchor>
-            </w:drawing>
-          </mc:Choice>
-          <mc:Fallback>
-            <w:pict>
-              <v:shapetype w14:anchorId="05BC3C66" id="_x0000_t34" coordsize="21600,21600" o:spt="34" o:oned="t" adj="10800" path="m,l@0,0@0,21600,21600,21600e" filled="f">
-                <v:stroke joinstyle="miter"/>
-                <v:formulas>
-                  <v:f eqn="val #0"/>
-                </v:formulas>
-                <v:path arrowok="t" fillok="f" o:connecttype="none"/>
-                <v:handles>
-                  <v:h position="#0,center"/>
-                </v:handles>
-                <o:lock v:ext="edit" shapetype="t"/>
-              </v:shapetype>
-              <v:shape id="Connecteur : en angle 15" o:spid="_x0000_s1026" type="#_x0000_t34" style="position:absolute;margin-left:153.7pt;margin-top:92.2pt;width:45.75pt;height:93.75pt;z-index:251669504;visibility:visible;mso-wrap-style:square;mso-width-percent:0;mso-height-percent:0;mso-wrap-distance-left:9pt;mso-wrap-distance-top:0;mso-wrap-distance-right:9pt;mso-wrap-distance-bottom:0;mso-position-horizontal:absolute;mso-position-horizontal-relative:text;mso-position-vertical:absolute;mso-position-vertical-relative:text;mso-width-percent:0;mso-height-percent:0;mso-width-relative:margin;mso-height-relative:margin" o:gfxdata="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" adj="0" strokecolor="black [3213]" strokeweight="2.5pt"/>
-            </w:pict>
-          </mc:Fallback>
-        </mc:AlternateContent>
-      </w:r>
-      <w:r>
-        <w:rPr>
-          <w:noProof/>
-        </w:rPr>
         <w:drawing>
-          <wp:anchor distT="0" distB="0" distL="114300" distR="114300" simplePos="0" relativeHeight="251664384" behindDoc="0" locked="0" layoutInCell="1" allowOverlap="1" wp14:anchorId="2F22154F" wp14:editId="49983990">
+          <wp:anchor distT="0" distB="0" distL="114300" distR="114300" simplePos="0" relativeHeight="251678720" behindDoc="0" locked="0" layoutInCell="1" allowOverlap="1" wp14:anchorId="1CCE7A92" wp14:editId="73BDAF17">
             <wp:simplePos x="0" y="0"/>
-            <wp:positionH relativeFrom="margin">
-              <wp:posOffset>2419350</wp:posOffset>
+            <wp:positionH relativeFrom="column">
+              <wp:posOffset>5852788</wp:posOffset>
             </wp:positionH>
             <wp:positionV relativeFrom="paragraph">
-              <wp:posOffset>1828800</wp:posOffset>
-            </wp:positionV>
-            <wp:extent cx="869156" cy="695325"/>
-            <wp:effectExtent l="0" t="0" r="7620" b="0"/>
-            <wp:wrapNone/>
-            <wp:docPr id="8" name="Image 8"/>
-            <wp:cNvGraphicFramePr>
-              <a:graphicFrameLocks xmlns:a="http://schemas.openxmlformats.org/drawingml/2006/main" noChangeAspect="1"/>
-            </wp:cNvGraphicFramePr>
-            <a:graphic xmlns:a="http://schemas.openxmlformats.org/drawingml/2006/main">
-              <a:graphicData uri="http://schemas.openxmlformats.org/drawingml/2006/picture">
-                <pic:pic xmlns:pic="http://schemas.openxmlformats.org/drawingml/2006/picture">
-                  <pic:nvPicPr>
-                    <pic:cNvPr id="1" name=""/>
-                    <pic:cNvPicPr/>
-                  </pic:nvPicPr>
-                  <pic:blipFill>
-                    <a:blip r:embed="rId7" cstate="print">
-                      <a:extLst>
-                        <a:ext uri="{28A0092B-C50C-407E-A947-70E740481C1C}">
-                          <a14:useLocalDpi xmlns:a14="http://schemas.microsoft.com/office/drawing/2010/main" val="0"/>
-                        </a:ext>
-                      </a:extLst>
-                    </a:blip>
-                    <a:stretch>
-                      <a:fillRect/>
-                    </a:stretch>
-                  </pic:blipFill>
-                  <pic:spPr>
-                    <a:xfrm>
-                      <a:off x="0" y="0"/>
-                      <a:ext cx="869156" cy="695325"/>
-                    </a:xfrm>
-                    <a:prstGeom prst="rect">
-                      <a:avLst/>
-                    </a:prstGeom>
-                  </pic:spPr>
-                </pic:pic>
-              </a:graphicData>
-            </a:graphic>
-            <wp14:sizeRelH relativeFrom="margin">
-              <wp14:pctWidth>0</wp14:pctWidth>
-            </wp14:sizeRelH>
-            <wp14:sizeRelV relativeFrom="margin">
-              <wp14:pctHeight>0</wp14:pctHeight>
-            </wp14:sizeRelV>
-          </wp:anchor>
-        </w:drawing>
-      </w:r>
-      <w:r>
-        <w:rPr>
-          <w:noProof/>
-        </w:rPr>
-        <w:drawing>
-          <wp:anchor distT="0" distB="0" distL="114300" distR="114300" simplePos="0" relativeHeight="251674624" behindDoc="0" locked="0" layoutInCell="1" allowOverlap="1" wp14:anchorId="6FE51630" wp14:editId="42911737">
-            <wp:simplePos x="0" y="0"/>
-            <wp:positionH relativeFrom="column">
-              <wp:posOffset>2895600</wp:posOffset>
-            </wp:positionH>
-            <wp:positionV relativeFrom="paragraph">
-              <wp:posOffset>2428875</wp:posOffset>
+              <wp:posOffset>2201093</wp:posOffset>
             </wp:positionV>
             <wp:extent cx="600075" cy="600075"/>
             <wp:effectExtent l="0" t="0" r="0" b="0"/>
             <wp:wrapNone/>
-            <wp:docPr id="19" name="Graphique 19" descr="Sans fil"/>
+            <wp:docPr id="21" name="Graphique 21" descr="Sans fil"/>
             <wp:cNvGraphicFramePr>
               <a:graphicFrameLocks xmlns:a="http://schemas.openxmlformats.org/drawingml/2006/main" noChangeAspect="1"/>
             </wp:cNvGraphicFramePr>
@@ -561,13 +1143,13 @@
                     <pic:cNvPicPr/>
                   </pic:nvPicPr>
                   <pic:blipFill>
-                    <a:blip r:embed="rId8">
+                    <a:blip r:embed="rId6">
                       <a:extLst>
                         <a:ext uri="{28A0092B-C50C-407E-A947-70E740481C1C}">
                           <a14:useLocalDpi xmlns:a14="http://schemas.microsoft.com/office/drawing/2010/main" val="0"/>
                         </a:ext>
                         <a:ext uri="{96DAC541-7B7A-43D3-8B79-37D633B846F1}">
-                          <asvg:svgBlip xmlns:asvg="http://schemas.microsoft.com/office/drawing/2016/SVG/main" r:embed="rId9"/>
+                          <asvg:svgBlip xmlns:asvg="http://schemas.microsoft.com/office/drawing/2016/SVG/main" r:embed="rId7"/>
                         </a:ext>
                       </a:extLst>
                     </a:blip>
@@ -576,7 +1158,7 @@
                     </a:stretch>
                   </pic:blipFill>
                   <pic:spPr>
-                    <a:xfrm rot="10800000">
+                    <a:xfrm rot="16200000">
                       <a:off x="0" y="0"/>
                       <a:ext cx="600075" cy="600075"/>
                     </a:xfrm>
@@ -671,7 +1253,7 @@
           </mc:Choice>
           <mc:Fallback>
             <w:pict>
-              <v:shape w14:anchorId="5334627C" id="Zone de texte 24" o:spid="_x0000_s1029" type="#_x0000_t202" style="position:absolute;margin-left:316.5pt;margin-top:63pt;width:114pt;height:37.5pt;z-index:251683840;visibility:visible;mso-wrap-style:square;mso-width-percent:0;mso-height-percent:0;mso-wrap-distance-left:9pt;mso-wrap-distance-top:0;mso-wrap-distance-right:9pt;mso-wrap-distance-bottom:0;mso-position-horizontal:absolute;mso-position-horizontal-relative:text;mso-position-vertical:absolute;mso-position-vertical-relative:text;mso-width-percent:0;mso-height-percent:0;mso-width-relative:margin;mso-height-relative:margin;v-text-anchor:top" o:gfxdata="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" filled="f" stroked="f" strokeweight=".5pt">
+              <v:shape w14:anchorId="5334627C" id="Zone de texte 24" o:spid="_x0000_s1033" type="#_x0000_t202" style="position:absolute;margin-left:316.5pt;margin-top:63pt;width:114pt;height:37.5pt;z-index:251683840;visibility:visible;mso-wrap-style:square;mso-width-percent:0;mso-height-percent:0;mso-wrap-distance-left:9pt;mso-wrap-distance-top:0;mso-wrap-distance-right:9pt;mso-wrap-distance-bottom:0;mso-position-horizontal:absolute;mso-position-horizontal-relative:text;mso-position-vertical:absolute;mso-position-vertical-relative:text;mso-width-percent:0;mso-height-percent:0;mso-width-relative:margin;mso-height-relative:margin;v-text-anchor:top" o:gfxdata="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" filled="f" stroked="f" strokeweight=".5pt">
                 <v:textbox>
                   <w:txbxContent>
                     <w:p>
@@ -776,7 +1358,7 @@
           </mc:Choice>
           <mc:Fallback>
             <w:pict>
-              <v:shape w14:anchorId="3F7F9198" id="Zone de texte 31" o:spid="_x0000_s1030" type="#_x0000_t202" style="position:absolute;margin-left:318.75pt;margin-top:78.75pt;width:114pt;height:21.75pt;z-index:251696128;visibility:visible;mso-wrap-style:square;mso-width-percent:0;mso-height-percent:0;mso-wrap-distance-left:9pt;mso-wrap-distance-top:0;mso-wrap-distance-right:9pt;mso-wrap-distance-bottom:0;mso-position-horizontal:absolute;mso-position-horizontal-relative:text;mso-position-vertical:absolute;mso-position-vertical-relative:text;mso-width-percent:0;mso-height-percent:0;mso-width-relative:margin;mso-height-relative:margin;v-text-anchor:top" o:gfxdata="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" filled="f" stroked="f" strokeweight=".5pt">
+              <v:shape w14:anchorId="3F7F9198" id="Zone de texte 31" o:spid="_x0000_s1034" type="#_x0000_t202" style="position:absolute;margin-left:318.75pt;margin-top:78.75pt;width:114pt;height:21.75pt;z-index:251696128;visibility:visible;mso-wrap-style:square;mso-width-percent:0;mso-height-percent:0;mso-wrap-distance-left:9pt;mso-wrap-distance-top:0;mso-wrap-distance-right:9pt;mso-wrap-distance-bottom:0;mso-position-horizontal:absolute;mso-position-horizontal-relative:text;mso-position-vertical:absolute;mso-position-vertical-relative:text;mso-width-percent:0;mso-height-percent:0;mso-width-relative:margin;mso-height-relative:margin;v-text-anchor:top" o:gfxdata="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" filled="f" stroked="f" strokeweight=".5pt">
                 <v:textbox>
                   <w:txbxContent>
                     <w:p>
@@ -834,13 +1416,13 @@
                     <pic:cNvPicPr/>
                   </pic:nvPicPr>
                   <pic:blipFill>
-                    <a:blip r:embed="rId8">
+                    <a:blip r:embed="rId6">
                       <a:extLst>
                         <a:ext uri="{28A0092B-C50C-407E-A947-70E740481C1C}">
                           <a14:useLocalDpi xmlns:a14="http://schemas.microsoft.com/office/drawing/2010/main" val="0"/>
                         </a:ext>
                         <a:ext uri="{96DAC541-7B7A-43D3-8B79-37D633B846F1}">
-                          <asvg:svgBlip xmlns:asvg="http://schemas.microsoft.com/office/drawing/2016/SVG/main" r:embed="rId9"/>
+                          <asvg:svgBlip xmlns:asvg="http://schemas.microsoft.com/office/drawing/2016/SVG/main" r:embed="rId7"/>
                         </a:ext>
                       </a:extLst>
                     </a:blip>
@@ -874,7 +1456,7 @@
           <w:noProof/>
         </w:rPr>
         <w:drawing>
-          <wp:anchor distT="0" distB="0" distL="114300" distR="114300" simplePos="0" relativeHeight="251668480" behindDoc="0" locked="0" layoutInCell="1" allowOverlap="1" wp14:anchorId="18AB3D16" wp14:editId="7C532564">
+          <wp:anchor distT="0" distB="0" distL="114300" distR="114300" simplePos="0" relativeHeight="251668480" behindDoc="0" locked="0" layoutInCell="1" allowOverlap="1" wp14:anchorId="18AB3D16" wp14:editId="0FDB6333">
             <wp:simplePos x="0" y="0"/>
             <wp:positionH relativeFrom="margin">
               <wp:posOffset>4267200</wp:posOffset>
@@ -912,69 +1494,6 @@
                     <a:xfrm>
                       <a:off x="0" y="0"/>
                       <a:ext cx="1047750" cy="1047750"/>
-                    </a:xfrm>
-                    <a:prstGeom prst="rect">
-                      <a:avLst/>
-                    </a:prstGeom>
-                  </pic:spPr>
-                </pic:pic>
-              </a:graphicData>
-            </a:graphic>
-            <wp14:sizeRelH relativeFrom="margin">
-              <wp14:pctWidth>0</wp14:pctWidth>
-            </wp14:sizeRelH>
-            <wp14:sizeRelV relativeFrom="margin">
-              <wp14:pctHeight>0</wp14:pctHeight>
-            </wp14:sizeRelV>
-          </wp:anchor>
-        </w:drawing>
-      </w:r>
-      <w:r>
-        <w:rPr>
-          <w:noProof/>
-        </w:rPr>
-        <w:drawing>
-          <wp:anchor distT="0" distB="0" distL="114300" distR="114300" simplePos="0" relativeHeight="251678720" behindDoc="0" locked="0" layoutInCell="1" allowOverlap="1" wp14:anchorId="1CCE7A92" wp14:editId="3840F5A7">
-            <wp:simplePos x="0" y="0"/>
-            <wp:positionH relativeFrom="column">
-              <wp:posOffset>5920105</wp:posOffset>
-            </wp:positionH>
-            <wp:positionV relativeFrom="paragraph">
-              <wp:posOffset>2447925</wp:posOffset>
-            </wp:positionV>
-            <wp:extent cx="600075" cy="600075"/>
-            <wp:effectExtent l="0" t="0" r="0" b="0"/>
-            <wp:wrapNone/>
-            <wp:docPr id="21" name="Graphique 21" descr="Sans fil"/>
-            <wp:cNvGraphicFramePr>
-              <a:graphicFrameLocks xmlns:a="http://schemas.openxmlformats.org/drawingml/2006/main" noChangeAspect="1"/>
-            </wp:cNvGraphicFramePr>
-            <a:graphic xmlns:a="http://schemas.openxmlformats.org/drawingml/2006/main">
-              <a:graphicData uri="http://schemas.openxmlformats.org/drawingml/2006/picture">
-                <pic:pic xmlns:pic="http://schemas.openxmlformats.org/drawingml/2006/picture">
-                  <pic:nvPicPr>
-                    <pic:cNvPr id="18" name="wireless.svg"/>
-                    <pic:cNvPicPr/>
-                  </pic:nvPicPr>
-                  <pic:blipFill>
-                    <a:blip r:embed="rId8">
-                      <a:extLst>
-                        <a:ext uri="{28A0092B-C50C-407E-A947-70E740481C1C}">
-                          <a14:useLocalDpi xmlns:a14="http://schemas.microsoft.com/office/drawing/2010/main" val="0"/>
-                        </a:ext>
-                        <a:ext uri="{96DAC541-7B7A-43D3-8B79-37D633B846F1}">
-                          <asvg:svgBlip xmlns:asvg="http://schemas.microsoft.com/office/drawing/2016/SVG/main" r:embed="rId9"/>
-                        </a:ext>
-                      </a:extLst>
-                    </a:blip>
-                    <a:stretch>
-                      <a:fillRect/>
-                    </a:stretch>
-                  </pic:blipFill>
-                  <pic:spPr>
-                    <a:xfrm rot="16200000">
-                      <a:off x="0" y="0"/>
-                      <a:ext cx="600075" cy="600075"/>
                     </a:xfrm>
                     <a:prstGeom prst="rect">
                       <a:avLst/>
@@ -1073,7 +1592,7 @@
           </mc:Choice>
           <mc:Fallback>
             <w:pict>
-              <v:shape w14:anchorId="2F1CCD81" id="Zone de texte 32" o:spid="_x0000_s1031" type="#_x0000_t202" style="position:absolute;margin-left:513pt;margin-top:179.25pt;width:114pt;height:21.75pt;z-index:251698176;visibility:visible;mso-wrap-style:square;mso-width-percent:0;mso-height-percent:0;mso-wrap-distance-left:9pt;mso-wrap-distance-top:0;mso-wrap-distance-right:9pt;mso-wrap-distance-bottom:0;mso-position-horizontal:absolute;mso-position-horizontal-relative:text;mso-position-vertical:absolute;mso-position-vertical-relative:text;mso-width-percent:0;mso-height-percent:0;mso-width-relative:margin;mso-height-relative:margin;v-text-anchor:top" o:gfxdata="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" filled="f" stroked="f" strokeweight=".5pt">
+              <v:shape w14:anchorId="2F1CCD81" id="Zone de texte 32" o:spid="_x0000_s1035" type="#_x0000_t202" style="position:absolute;margin-left:513pt;margin-top:179.25pt;width:114pt;height:21.75pt;z-index:251698176;visibility:visible;mso-wrap-style:square;mso-width-percent:0;mso-height-percent:0;mso-wrap-distance-left:9pt;mso-wrap-distance-top:0;mso-wrap-distance-right:9pt;mso-wrap-distance-bottom:0;mso-position-horizontal:absolute;mso-position-horizontal-relative:text;mso-position-vertical:absolute;mso-position-vertical-relative:text;mso-width-percent:0;mso-height-percent:0;mso-width-relative:margin;mso-height-relative:margin;v-text-anchor:top" o:gfxdata="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" filled="f" stroked="f" strokeweight=".5pt">
                 <v:textbox>
                   <w:txbxContent>
                     <w:p>
@@ -1107,77 +1626,10 @@
         <w:rPr>
           <w:noProof/>
         </w:rPr>
-        <w:drawing>
-          <wp:anchor distT="0" distB="0" distL="114300" distR="114300" simplePos="0" relativeHeight="251666432" behindDoc="0" locked="0" layoutInCell="1" allowOverlap="1" wp14:anchorId="6C8C2522" wp14:editId="57798D26">
-            <wp:simplePos x="0" y="0"/>
-            <wp:positionH relativeFrom="column">
-              <wp:posOffset>6376035</wp:posOffset>
-            </wp:positionH>
-            <wp:positionV relativeFrom="paragraph">
-              <wp:posOffset>2190115</wp:posOffset>
-            </wp:positionV>
-            <wp:extent cx="348812" cy="428625"/>
-            <wp:effectExtent l="0" t="0" r="0" b="0"/>
-            <wp:wrapNone/>
-            <wp:docPr id="11" name="Image 11"/>
-            <wp:cNvGraphicFramePr>
-              <a:graphicFrameLocks xmlns:a="http://schemas.openxmlformats.org/drawingml/2006/main" noChangeAspect="1"/>
-            </wp:cNvGraphicFramePr>
-            <a:graphic xmlns:a="http://schemas.openxmlformats.org/drawingml/2006/main">
-              <a:graphicData uri="http://schemas.openxmlformats.org/drawingml/2006/picture">
-                <pic:pic xmlns:pic="http://schemas.openxmlformats.org/drawingml/2006/picture">
-                  <pic:nvPicPr>
-                    <pic:cNvPr id="1" name=""/>
-                    <pic:cNvPicPr/>
-                  </pic:nvPicPr>
-                  <pic:blipFill rotWithShape="1">
-                    <a:blip r:embed="rId11" cstate="print">
-                      <a:extLst>
-                        <a:ext uri="{28A0092B-C50C-407E-A947-70E740481C1C}">
-                          <a14:useLocalDpi xmlns:a14="http://schemas.microsoft.com/office/drawing/2010/main" val="0"/>
-                        </a:ext>
-                      </a:extLst>
-                    </a:blip>
-                    <a:srcRect l="23111" r="24444" b="35555"/>
-                    <a:stretch/>
-                  </pic:blipFill>
-                  <pic:spPr bwMode="auto">
-                    <a:xfrm rot="10800000">
-                      <a:off x="0" y="0"/>
-                      <a:ext cx="348812" cy="428625"/>
-                    </a:xfrm>
-                    <a:prstGeom prst="rect">
-                      <a:avLst/>
-                    </a:prstGeom>
-                    <a:ln>
-                      <a:noFill/>
-                    </a:ln>
-                    <a:extLst>
-                      <a:ext uri="{53640926-AAD7-44D8-BBD7-CCE9431645EC}">
-                        <a14:shadowObscured xmlns:a14="http://schemas.microsoft.com/office/drawing/2010/main"/>
-                      </a:ext>
-                    </a:extLst>
-                  </pic:spPr>
-                </pic:pic>
-              </a:graphicData>
-            </a:graphic>
-            <wp14:sizeRelH relativeFrom="margin">
-              <wp14:pctWidth>0</wp14:pctWidth>
-            </wp14:sizeRelH>
-            <wp14:sizeRelV relativeFrom="margin">
-              <wp14:pctHeight>0</wp14:pctHeight>
-            </wp14:sizeRelV>
-          </wp:anchor>
-        </w:drawing>
-      </w:r>
-      <w:r>
-        <w:rPr>
-          <w:noProof/>
-        </w:rPr>
         <mc:AlternateContent>
           <mc:Choice Requires="wps">
             <w:drawing>
-              <wp:anchor distT="0" distB="0" distL="114300" distR="114300" simplePos="0" relativeHeight="251685888" behindDoc="0" locked="0" layoutInCell="1" allowOverlap="1" wp14:anchorId="6D28D81F" wp14:editId="52F81DFD">
+              <wp:anchor distT="0" distB="0" distL="114300" distR="114300" simplePos="0" relativeHeight="251685888" behindDoc="0" locked="0" layoutInCell="1" allowOverlap="1" wp14:anchorId="6D28D81F" wp14:editId="1FC919DE">
                 <wp:simplePos x="0" y="0"/>
                 <wp:positionH relativeFrom="column">
                   <wp:posOffset>7058025</wp:posOffset>
@@ -1220,7 +1672,13 @@
                               <w:rPr>
                                 <w:i/>
                               </w:rPr>
-                              <w:t>Raspberry avec Clé Wi-Fi</w:t>
+                              <w:t>Raspberry avec  Wi-Fi</w:t>
+                            </w:r>
+                            <w:r>
+                              <w:rPr>
+                                <w:i/>
+                              </w:rPr>
+                              <w:t xml:space="preserve"> intégré</w:t>
                             </w:r>
                           </w:p>
                         </w:txbxContent>
@@ -1245,7 +1703,7 @@
           </mc:Choice>
           <mc:Fallback>
             <w:pict>
-              <v:shape w14:anchorId="6D28D81F" id="Zone de texte 25" o:spid="_x0000_s1032" type="#_x0000_t202" style="position:absolute;margin-left:555.75pt;margin-top:134.25pt;width:83.25pt;height:37.5pt;z-index:251685888;visibility:visible;mso-wrap-style:square;mso-width-percent:0;mso-height-percent:0;mso-wrap-distance-left:9pt;mso-wrap-distance-top:0;mso-wrap-distance-right:9pt;mso-wrap-distance-bottom:0;mso-position-horizontal:absolute;mso-position-horizontal-relative:text;mso-position-vertical:absolute;mso-position-vertical-relative:text;mso-width-percent:0;mso-height-percent:0;mso-width-relative:margin;mso-height-relative:margin;v-text-anchor:top" o:gfxdata="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" filled="f" stroked="f" strokeweight=".5pt">
+              <v:shape w14:anchorId="6D28D81F" id="Zone de texte 25" o:spid="_x0000_s1036" type="#_x0000_t202" style="position:absolute;margin-left:555.75pt;margin-top:134.25pt;width:83.25pt;height:37.5pt;z-index:251685888;visibility:visible;mso-wrap-style:square;mso-width-percent:0;mso-height-percent:0;mso-wrap-distance-left:9pt;mso-wrap-distance-top:0;mso-wrap-distance-right:9pt;mso-wrap-distance-bottom:0;mso-position-horizontal:absolute;mso-position-horizontal-relative:text;mso-position-vertical:absolute;mso-position-vertical-relative:text;mso-width-percent:0;mso-height-percent:0;mso-width-relative:margin;mso-height-relative:margin;v-text-anchor:top" o:gfxdata="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" filled="f" stroked="f" strokeweight=".5pt">
                 <v:textbox>
                   <w:txbxContent>
                     <w:p>
@@ -1259,7 +1717,13 @@
                         <w:rPr>
                           <w:i/>
                         </w:rPr>
-                        <w:t>Raspberry avec Clé Wi-Fi</w:t>
+                        <w:t>Raspberry avec  Wi-Fi</w:t>
+                      </w:r>
+                      <w:r>
+                        <w:rPr>
+                          <w:i/>
+                        </w:rPr>
+                        <w:t xml:space="preserve"> intégré</w:t>
                       </w:r>
                     </w:p>
                   </w:txbxContent>
@@ -1297,7 +1761,7 @@
                     <pic:cNvPicPr/>
                   </pic:nvPicPr>
                   <pic:blipFill>
-                    <a:blip r:embed="rId12" cstate="print">
+                    <a:blip r:embed="rId11" cstate="print">
                       <a:extLst>
                         <a:ext uri="{28A0092B-C50C-407E-A947-70E740481C1C}">
                           <a14:useLocalDpi xmlns:a14="http://schemas.microsoft.com/office/drawing/2010/main" val="0"/>
@@ -1336,7 +1800,7 @@
         <mc:AlternateContent>
           <mc:Choice Requires="wps">
             <w:drawing>
-              <wp:anchor distT="0" distB="0" distL="114300" distR="114300" simplePos="0" relativeHeight="251667456" behindDoc="0" locked="0" layoutInCell="1" allowOverlap="1" wp14:anchorId="1CC2CC21" wp14:editId="781DC1E9">
+              <wp:anchor distT="0" distB="0" distL="114300" distR="114300" simplePos="0" relativeHeight="251667456" behindDoc="0" locked="0" layoutInCell="1" allowOverlap="1" wp14:anchorId="1CC2CC21" wp14:editId="32B0E069">
                 <wp:simplePos x="0" y="0"/>
                 <wp:positionH relativeFrom="column">
                   <wp:posOffset>7334250</wp:posOffset>
@@ -1364,6 +1828,17 @@
                             <a:gd name="adj2" fmla="val 22727"/>
                           </a:avLst>
                         </a:prstGeom>
+                        <a:solidFill>
+                          <a:schemeClr val="accent1">
+                            <a:lumMod val="40000"/>
+                            <a:lumOff val="60000"/>
+                          </a:schemeClr>
+                        </a:solidFill>
+                        <a:ln>
+                          <a:solidFill>
+                            <a:schemeClr val="tx1"/>
+                          </a:solidFill>
+                        </a:ln>
                       </wps:spPr>
                       <wps:style>
                         <a:lnRef idx="2">
@@ -1386,8 +1861,14 @@
                           <w:p>
                             <w:pPr>
                               <w:jc w:val="center"/>
+                              <w:rPr>
+                                <w:color w:val="000000" w:themeColor="text1"/>
+                              </w:rPr>
                             </w:pPr>
                             <w:r>
+                              <w:rPr>
+                                <w:color w:val="000000" w:themeColor="text1"/>
+                              </w:rPr>
                               <w:t>Sous – Système Médaillons</w:t>
                             </w:r>
                           </w:p>
@@ -1442,14 +1923,20 @@
                   <v:h position="#0,#1"/>
                 </v:handles>
               </v:shapetype>
-              <v:shape id="Bulle narrative : ronde 13" o:spid="_x0000_s1033" type="#_x0000_t63" style="position:absolute;margin-left:577.5pt;margin-top:72.75pt;width:153pt;height:52.5pt;z-index:251667456;visibility:visible;mso-wrap-style:square;mso-height-percent:0;mso-wrap-distance-left:9pt;mso-wrap-distance-top:0;mso-wrap-distance-right:9pt;mso-wrap-distance-bottom:0;mso-position-horizontal:absolute;mso-position-horizontal-relative:text;mso-position-vertical:absolute;mso-position-vertical-relative:text;mso-height-percent:0;mso-height-relative:margin;v-text-anchor:middle" o:gfxdata="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" adj="-4394,15709" fillcolor="#4472c4 [3204]" strokecolor="#1f3763 [1604]" strokeweight="1pt">
+              <v:shape id="Bulle narrative : ronde 13" o:spid="_x0000_s1037" type="#_x0000_t63" style="position:absolute;margin-left:577.5pt;margin-top:72.75pt;width:153pt;height:52.5pt;z-index:251667456;visibility:visible;mso-wrap-style:square;mso-height-percent:0;mso-wrap-distance-left:9pt;mso-wrap-distance-top:0;mso-wrap-distance-right:9pt;mso-wrap-distance-bottom:0;mso-position-horizontal:absolute;mso-position-horizontal-relative:text;mso-position-vertical:absolute;mso-position-vertical-relative:text;mso-height-percent:0;mso-height-relative:margin;v-text-anchor:middle" o:gfxdata="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" adj="-4394,15709" fillcolor="#b4c6e7 [1300]" strokecolor="black [3213]" strokeweight="1pt">
                 <v:textbox>
                   <w:txbxContent>
                     <w:p>
                       <w:pPr>
                         <w:jc w:val="center"/>
+                        <w:rPr>
+                          <w:color w:val="000000" w:themeColor="text1"/>
+                        </w:rPr>
                       </w:pPr>
                       <w:r>
+                        <w:rPr>
+                          <w:color w:val="000000" w:themeColor="text1"/>
+                        </w:rPr>
                         <w:t>Sous – Système Médaillons</w:t>
                       </w:r>
                     </w:p>
@@ -1467,7 +1954,7 @@
         <mc:AlternateContent>
           <mc:Choice Requires="wps">
             <w:drawing>
-              <wp:anchor distT="0" distB="0" distL="114300" distR="114300" simplePos="0" relativeHeight="251692032" behindDoc="0" locked="0" layoutInCell="1" allowOverlap="1" wp14:anchorId="28A50321" wp14:editId="5D75C9A6">
+              <wp:anchor distT="0" distB="0" distL="114300" distR="114300" simplePos="0" relativeHeight="251692032" behindDoc="0" locked="0" layoutInCell="1" allowOverlap="1" wp14:anchorId="28A50321" wp14:editId="02BE282B">
                 <wp:simplePos x="0" y="0"/>
                 <wp:positionH relativeFrom="column">
                   <wp:posOffset>4724400</wp:posOffset>
@@ -1537,7 +2024,7 @@
           </mc:Choice>
           <mc:Fallback>
             <w:pict>
-              <v:shape w14:anchorId="28A50321" id="Zone de texte 29" o:spid="_x0000_s1034" type="#_x0000_t202" style="position:absolute;margin-left:372pt;margin-top:429.75pt;width:114pt;height:21.75pt;z-index:251692032;visibility:visible;mso-wrap-style:square;mso-width-percent:0;mso-height-percent:0;mso-wrap-distance-left:9pt;mso-wrap-distance-top:0;mso-wrap-distance-right:9pt;mso-wrap-distance-bottom:0;mso-position-horizontal:absolute;mso-position-horizontal-relative:text;mso-position-vertical:absolute;mso-position-vertical-relative:text;mso-width-percent:0;mso-height-percent:0;mso-width-relative:margin;mso-height-relative:margin;v-text-anchor:top" o:gfxdata="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" filled="f" stroked="f" strokeweight=".5pt">
+              <v:shape w14:anchorId="28A50321" id="Zone de texte 29" o:spid="_x0000_s1038" type="#_x0000_t202" style="position:absolute;margin-left:372pt;margin-top:429.75pt;width:114pt;height:21.75pt;z-index:251692032;visibility:visible;mso-wrap-style:square;mso-width-percent:0;mso-height-percent:0;mso-wrap-distance-left:9pt;mso-wrap-distance-top:0;mso-wrap-distance-right:9pt;mso-wrap-distance-bottom:0;mso-position-horizontal:absolute;mso-position-horizontal-relative:text;mso-position-vertical:absolute;mso-position-vertical-relative:text;mso-width-percent:0;mso-height-percent:0;mso-width-relative:margin;mso-height-relative:margin;v-text-anchor:top" o:gfxdata="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" filled="f" stroked="f" strokeweight=".5pt">
                 <v:textbox>
                   <w:txbxContent>
                     <w:p>
@@ -1570,221 +2057,7 @@
         <mc:AlternateContent>
           <mc:Choice Requires="wps">
             <w:drawing>
-              <wp:anchor distT="0" distB="0" distL="114300" distR="114300" simplePos="0" relativeHeight="251694080" behindDoc="0" locked="0" layoutInCell="1" allowOverlap="1" wp14:anchorId="0AC5DC25" wp14:editId="639B2E10">
-                <wp:simplePos x="0" y="0"/>
-                <wp:positionH relativeFrom="column">
-                  <wp:posOffset>1257300</wp:posOffset>
-                </wp:positionH>
-                <wp:positionV relativeFrom="paragraph">
-                  <wp:posOffset>2819400</wp:posOffset>
-                </wp:positionV>
-                <wp:extent cx="1447800" cy="276225"/>
-                <wp:effectExtent l="0" t="0" r="0" b="0"/>
-                <wp:wrapNone/>
-                <wp:docPr id="30" name="Zone de texte 30"/>
-                <wp:cNvGraphicFramePr/>
-                <a:graphic xmlns:a="http://schemas.openxmlformats.org/drawingml/2006/main">
-                  <a:graphicData uri="http://schemas.microsoft.com/office/word/2010/wordprocessingShape">
-                    <wps:wsp>
-                      <wps:cNvSpPr txBox="1"/>
-                      <wps:spPr>
-                        <a:xfrm>
-                          <a:off x="0" y="0"/>
-                          <a:ext cx="1447800" cy="276225"/>
-                        </a:xfrm>
-                        <a:prstGeom prst="rect">
-                          <a:avLst/>
-                        </a:prstGeom>
-                        <a:noFill/>
-                        <a:ln w="6350">
-                          <a:noFill/>
-                        </a:ln>
-                      </wps:spPr>
-                      <wps:txbx>
-                        <w:txbxContent>
-                          <w:p>
-                            <w:pPr>
-                              <w:jc w:val="center"/>
-                              <w:rPr>
-                                <w:b/>
-                              </w:rPr>
-                            </w:pPr>
-                            <w:r>
-                              <w:rPr>
-                                <w:b/>
-                              </w:rPr>
-                              <w:t>IP : 192.168.1.</w:t>
-                            </w:r>
-                            <w:r>
-                              <w:rPr>
-                                <w:b/>
-                              </w:rPr>
-                              <w:t>3</w:t>
-                            </w:r>
-                          </w:p>
-                        </w:txbxContent>
-                      </wps:txbx>
-                      <wps:bodyPr rot="0" spcFirstLastPara="0" vertOverflow="overflow" horzOverflow="overflow" vert="horz" wrap="square" lIns="91440" tIns="45720" rIns="91440" bIns="45720" numCol="1" spcCol="0" rtlCol="0" fromWordArt="0" anchor="t" anchorCtr="0" forceAA="0" compatLnSpc="1">
-                        <a:prstTxWarp prst="textNoShape">
-                          <a:avLst/>
-                        </a:prstTxWarp>
-                        <a:noAutofit/>
-                      </wps:bodyPr>
-                    </wps:wsp>
-                  </a:graphicData>
-                </a:graphic>
-                <wp14:sizeRelH relativeFrom="margin">
-                  <wp14:pctWidth>0</wp14:pctWidth>
-                </wp14:sizeRelH>
-                <wp14:sizeRelV relativeFrom="margin">
-                  <wp14:pctHeight>0</wp14:pctHeight>
-                </wp14:sizeRelV>
-              </wp:anchor>
-            </w:drawing>
-          </mc:Choice>
-          <mc:Fallback>
-            <w:pict>
-              <v:shape w14:anchorId="0AC5DC25" id="Zone de texte 30" o:spid="_x0000_s1035" type="#_x0000_t202" style="position:absolute;margin-left:99pt;margin-top:222pt;width:114pt;height:21.75pt;z-index:251694080;visibility:visible;mso-wrap-style:square;mso-width-percent:0;mso-height-percent:0;mso-wrap-distance-left:9pt;mso-wrap-distance-top:0;mso-wrap-distance-right:9pt;mso-wrap-distance-bottom:0;mso-position-horizontal:absolute;mso-position-horizontal-relative:text;mso-position-vertical:absolute;mso-position-vertical-relative:text;mso-width-percent:0;mso-height-percent:0;mso-width-relative:margin;mso-height-relative:margin;v-text-anchor:top" o:gfxdata="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" filled="f" stroked="f" strokeweight=".5pt">
-                <v:textbox>
-                  <w:txbxContent>
-                    <w:p>
-                      <w:pPr>
-                        <w:jc w:val="center"/>
-                        <w:rPr>
-                          <w:b/>
-                        </w:rPr>
-                      </w:pPr>
-                      <w:r>
-                        <w:rPr>
-                          <w:b/>
-                        </w:rPr>
-                        <w:t>IP : 192.168.1.</w:t>
-                      </w:r>
-                      <w:r>
-                        <w:rPr>
-                          <w:b/>
-                        </w:rPr>
-                        <w:t>3</w:t>
-                      </w:r>
-                    </w:p>
-                  </w:txbxContent>
-                </v:textbox>
-              </v:shape>
-            </w:pict>
-          </mc:Fallback>
-        </mc:AlternateContent>
-      </w:r>
-      <w:r>
-        <w:rPr>
-          <w:noProof/>
-        </w:rPr>
-        <mc:AlternateContent>
-          <mc:Choice Requires="wps">
-            <w:drawing>
-              <wp:anchor distT="0" distB="0" distL="114300" distR="114300" simplePos="0" relativeHeight="251689984" behindDoc="0" locked="0" layoutInCell="1" allowOverlap="1" wp14:anchorId="5343059C" wp14:editId="4D3B1DCB">
-                <wp:simplePos x="0" y="0"/>
-                <wp:positionH relativeFrom="column">
-                  <wp:posOffset>2647950</wp:posOffset>
-                </wp:positionH>
-                <wp:positionV relativeFrom="paragraph">
-                  <wp:posOffset>3752850</wp:posOffset>
-                </wp:positionV>
-                <wp:extent cx="2266950" cy="333375"/>
-                <wp:effectExtent l="0" t="0" r="0" b="0"/>
-                <wp:wrapNone/>
-                <wp:docPr id="27" name="Zone de texte 27"/>
-                <wp:cNvGraphicFramePr/>
-                <a:graphic xmlns:a="http://schemas.openxmlformats.org/drawingml/2006/main">
-                  <a:graphicData uri="http://schemas.microsoft.com/office/word/2010/wordprocessingShape">
-                    <wps:wsp>
-                      <wps:cNvSpPr txBox="1"/>
-                      <wps:spPr>
-                        <a:xfrm>
-                          <a:off x="0" y="0"/>
-                          <a:ext cx="2266950" cy="333375"/>
-                        </a:xfrm>
-                        <a:prstGeom prst="rect">
-                          <a:avLst/>
-                        </a:prstGeom>
-                        <a:noFill/>
-                        <a:ln w="6350">
-                          <a:noFill/>
-                        </a:ln>
-                      </wps:spPr>
-                      <wps:txbx>
-                        <w:txbxContent>
-                          <w:p>
-                            <w:pPr>
-                              <w:jc w:val="center"/>
-                              <w:rPr>
-                                <w:i/>
-                                <w:sz w:val="28"/>
-                              </w:rPr>
-                            </w:pPr>
-                            <w:r>
-                              <w:rPr>
-                                <w:i/>
-                                <w:sz w:val="28"/>
-                              </w:rPr>
-                              <w:t>Routeur Wi-Fi</w:t>
-                            </w:r>
-                          </w:p>
-                        </w:txbxContent>
-                      </wps:txbx>
-                      <wps:bodyPr rot="0" spcFirstLastPara="0" vertOverflow="overflow" horzOverflow="overflow" vert="horz" wrap="square" lIns="91440" tIns="45720" rIns="91440" bIns="45720" numCol="1" spcCol="0" rtlCol="0" fromWordArt="0" anchor="t" anchorCtr="0" forceAA="0" compatLnSpc="1">
-                        <a:prstTxWarp prst="textNoShape">
-                          <a:avLst/>
-                        </a:prstTxWarp>
-                        <a:noAutofit/>
-                      </wps:bodyPr>
-                    </wps:wsp>
-                  </a:graphicData>
-                </a:graphic>
-                <wp14:sizeRelH relativeFrom="margin">
-                  <wp14:pctWidth>0</wp14:pctWidth>
-                </wp14:sizeRelH>
-                <wp14:sizeRelV relativeFrom="margin">
-                  <wp14:pctHeight>0</wp14:pctHeight>
-                </wp14:sizeRelV>
-              </wp:anchor>
-            </w:drawing>
-          </mc:Choice>
-          <mc:Fallback>
-            <w:pict>
-              <v:shape w14:anchorId="5343059C" id="Zone de texte 27" o:spid="_x0000_s1036" type="#_x0000_t202" style="position:absolute;margin-left:208.5pt;margin-top:295.5pt;width:178.5pt;height:26.25pt;z-index:251689984;visibility:visible;mso-wrap-style:square;mso-width-percent:0;mso-height-percent:0;mso-wrap-distance-left:9pt;mso-wrap-distance-top:0;mso-wrap-distance-right:9pt;mso-wrap-distance-bottom:0;mso-position-horizontal:absolute;mso-position-horizontal-relative:text;mso-position-vertical:absolute;mso-position-vertical-relative:text;mso-width-percent:0;mso-height-percent:0;mso-width-relative:margin;mso-height-relative:margin;v-text-anchor:top" o:gfxdata="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" filled="f" stroked="f" strokeweight=".5pt">
-                <v:textbox>
-                  <w:txbxContent>
-                    <w:p>
-                      <w:pPr>
-                        <w:jc w:val="center"/>
-                        <w:rPr>
-                          <w:i/>
-                          <w:sz w:val="28"/>
-                        </w:rPr>
-                      </w:pPr>
-                      <w:r>
-                        <w:rPr>
-                          <w:i/>
-                          <w:sz w:val="28"/>
-                        </w:rPr>
-                        <w:t>Routeur Wi-Fi</w:t>
-                      </w:r>
-                    </w:p>
-                  </w:txbxContent>
-                </v:textbox>
-              </v:shape>
-            </w:pict>
-          </mc:Fallback>
-        </mc:AlternateContent>
-      </w:r>
-      <w:r>
-        <w:rPr>
-          <w:noProof/>
-        </w:rPr>
-        <mc:AlternateContent>
-          <mc:Choice Requires="wps">
-            <w:drawing>
-              <wp:anchor distT="0" distB="0" distL="114300" distR="114300" simplePos="0" relativeHeight="251687936" behindDoc="0" locked="0" layoutInCell="1" allowOverlap="1" wp14:anchorId="6FF2D2B4" wp14:editId="518A3B0D">
+              <wp:anchor distT="0" distB="0" distL="114300" distR="114300" simplePos="0" relativeHeight="251687936" behindDoc="0" locked="0" layoutInCell="1" allowOverlap="1" wp14:anchorId="6FF2D2B4" wp14:editId="1B0BCD53">
                 <wp:simplePos x="0" y="0"/>
                 <wp:positionH relativeFrom="column">
                   <wp:posOffset>4410075</wp:posOffset>
@@ -1829,23 +2102,7 @@
                                 <w:i/>
                                 <w:sz w:val="28"/>
                               </w:rPr>
-                              <w:t xml:space="preserve">Ordinateur de </w:t>
-                            </w:r>
-                            <w:proofErr w:type="spellStart"/>
-                            <w:r>
-                              <w:rPr>
-                                <w:i/>
-                                <w:sz w:val="28"/>
-                              </w:rPr>
-                              <w:t>SuperVision</w:t>
-                            </w:r>
-                            <w:proofErr w:type="spellEnd"/>
-                            <w:r>
-                              <w:rPr>
-                                <w:i/>
-                                <w:sz w:val="28"/>
-                              </w:rPr>
-                              <w:t> :</w:t>
+                              <w:t>Ordinateur de SuperVision :</w:t>
                             </w:r>
                           </w:p>
                         </w:txbxContent>
@@ -1870,7 +2127,7 @@
           </mc:Choice>
           <mc:Fallback>
             <w:pict>
-              <v:shape w14:anchorId="6FF2D2B4" id="Zone de texte 26" o:spid="_x0000_s1037" type="#_x0000_t202" style="position:absolute;margin-left:347.25pt;margin-top:393.75pt;width:178.5pt;height:37.5pt;z-index:251687936;visibility:visible;mso-wrap-style:square;mso-width-percent:0;mso-height-percent:0;mso-wrap-distance-left:9pt;mso-wrap-distance-top:0;mso-wrap-distance-right:9pt;mso-wrap-distance-bottom:0;mso-position-horizontal:absolute;mso-position-horizontal-relative:text;mso-position-vertical:absolute;mso-position-vertical-relative:text;mso-width-percent:0;mso-height-percent:0;mso-width-relative:margin;mso-height-relative:margin;v-text-anchor:top" o:gfxdata="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" filled="f" stroked="f" strokeweight=".5pt">
+              <v:shape w14:anchorId="6FF2D2B4" id="Zone de texte 26" o:spid="_x0000_s1039" type="#_x0000_t202" style="position:absolute;margin-left:347.25pt;margin-top:393.75pt;width:178.5pt;height:37.5pt;z-index:251687936;visibility:visible;mso-wrap-style:square;mso-width-percent:0;mso-height-percent:0;mso-wrap-distance-left:9pt;mso-wrap-distance-top:0;mso-wrap-distance-right:9pt;mso-wrap-distance-bottom:0;mso-position-horizontal:absolute;mso-position-horizontal-relative:text;mso-position-vertical:absolute;mso-position-vertical-relative:text;mso-width-percent:0;mso-height-percent:0;mso-width-relative:margin;mso-height-relative:margin;v-text-anchor:top" o:gfxdata="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" filled="f" stroked="f" strokeweight=".5pt">
                 <v:textbox>
                   <w:txbxContent>
                     <w:p>
@@ -1886,134 +2143,7 @@
                           <w:i/>
                           <w:sz w:val="28"/>
                         </w:rPr>
-                        <w:t xml:space="preserve">Ordinateur de </w:t>
-                      </w:r>
-                      <w:proofErr w:type="spellStart"/>
-                      <w:r>
-                        <w:rPr>
-                          <w:i/>
-                          <w:sz w:val="28"/>
-                        </w:rPr>
-                        <w:t>SuperVision</w:t>
-                      </w:r>
-                      <w:proofErr w:type="spellEnd"/>
-                      <w:r>
-                        <w:rPr>
-                          <w:i/>
-                          <w:sz w:val="28"/>
-                        </w:rPr>
-                        <w:t> :</w:t>
-                      </w:r>
-                    </w:p>
-                  </w:txbxContent>
-                </v:textbox>
-              </v:shape>
-            </w:pict>
-          </mc:Fallback>
-        </mc:AlternateContent>
-      </w:r>
-      <w:r>
-        <w:rPr>
-          <w:noProof/>
-        </w:rPr>
-        <mc:AlternateContent>
-          <mc:Choice Requires="wps">
-            <w:drawing>
-              <wp:anchor distT="0" distB="0" distL="114300" distR="114300" simplePos="0" relativeHeight="251681792" behindDoc="0" locked="0" layoutInCell="1" allowOverlap="1" wp14:anchorId="3F083EB6" wp14:editId="3A5A8F8E">
-                <wp:simplePos x="0" y="0"/>
-                <wp:positionH relativeFrom="column">
-                  <wp:posOffset>1257300</wp:posOffset>
-                </wp:positionH>
-                <wp:positionV relativeFrom="paragraph">
-                  <wp:posOffset>2409825</wp:posOffset>
-                </wp:positionV>
-                <wp:extent cx="1447800" cy="476250"/>
-                <wp:effectExtent l="0" t="0" r="0" b="0"/>
-                <wp:wrapNone/>
-                <wp:docPr id="23" name="Zone de texte 23"/>
-                <wp:cNvGraphicFramePr/>
-                <a:graphic xmlns:a="http://schemas.openxmlformats.org/drawingml/2006/main">
-                  <a:graphicData uri="http://schemas.microsoft.com/office/word/2010/wordprocessingShape">
-                    <wps:wsp>
-                      <wps:cNvSpPr txBox="1"/>
-                      <wps:spPr>
-                        <a:xfrm>
-                          <a:off x="0" y="0"/>
-                          <a:ext cx="1447800" cy="476250"/>
-                        </a:xfrm>
-                        <a:prstGeom prst="rect">
-                          <a:avLst/>
-                        </a:prstGeom>
-                        <a:noFill/>
-                        <a:ln w="6350">
-                          <a:noFill/>
-                        </a:ln>
-                      </wps:spPr>
-                      <wps:txbx>
-                        <w:txbxContent>
-                          <w:p>
-                            <w:pPr>
-                              <w:jc w:val="center"/>
-                              <w:rPr>
-                                <w:i/>
-                              </w:rPr>
-                            </w:pPr>
-                            <w:r>
-                              <w:rPr>
-                                <w:i/>
-                              </w:rPr>
-                              <w:t>A</w:t>
-                            </w:r>
-                            <w:r>
-                              <w:rPr>
-                                <w:i/>
-                              </w:rPr>
-                              <w:t>daptateur SOLLAE RS232 – Wi-Fi</w:t>
-                            </w:r>
-                          </w:p>
-                        </w:txbxContent>
-                      </wps:txbx>
-                      <wps:bodyPr rot="0" spcFirstLastPara="0" vertOverflow="overflow" horzOverflow="overflow" vert="horz" wrap="square" lIns="91440" tIns="45720" rIns="91440" bIns="45720" numCol="1" spcCol="0" rtlCol="0" fromWordArt="0" anchor="t" anchorCtr="0" forceAA="0" compatLnSpc="1">
-                        <a:prstTxWarp prst="textNoShape">
-                          <a:avLst/>
-                        </a:prstTxWarp>
-                        <a:noAutofit/>
-                      </wps:bodyPr>
-                    </wps:wsp>
-                  </a:graphicData>
-                </a:graphic>
-                <wp14:sizeRelH relativeFrom="margin">
-                  <wp14:pctWidth>0</wp14:pctWidth>
-                </wp14:sizeRelH>
-                <wp14:sizeRelV relativeFrom="margin">
-                  <wp14:pctHeight>0</wp14:pctHeight>
-                </wp14:sizeRelV>
-              </wp:anchor>
-            </w:drawing>
-          </mc:Choice>
-          <mc:Fallback>
-            <w:pict>
-              <v:shape w14:anchorId="3F083EB6" id="Zone de texte 23" o:spid="_x0000_s1038" type="#_x0000_t202" style="position:absolute;margin-left:99pt;margin-top:189.75pt;width:114pt;height:37.5pt;z-index:251681792;visibility:visible;mso-wrap-style:square;mso-width-percent:0;mso-height-percent:0;mso-wrap-distance-left:9pt;mso-wrap-distance-top:0;mso-wrap-distance-right:9pt;mso-wrap-distance-bottom:0;mso-position-horizontal:absolute;mso-position-horizontal-relative:text;mso-position-vertical:absolute;mso-position-vertical-relative:text;mso-width-percent:0;mso-height-percent:0;mso-width-relative:margin;mso-height-relative:margin;v-text-anchor:top" o:gfxdata="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" filled="f" stroked="f" strokeweight=".5pt">
-                <v:textbox>
-                  <w:txbxContent>
-                    <w:p>
-                      <w:pPr>
-                        <w:jc w:val="center"/>
-                        <w:rPr>
-                          <w:i/>
-                        </w:rPr>
-                      </w:pPr>
-                      <w:r>
-                        <w:rPr>
-                          <w:i/>
-                        </w:rPr>
-                        <w:t>A</w:t>
-                      </w:r>
-                      <w:r>
-                        <w:rPr>
-                          <w:i/>
-                        </w:rPr>
-                        <w:t>daptateur SOLLAE RS232 – Wi-Fi</w:t>
+                        <w:t>Ordinateur de SuperVision :</w:t>
                       </w:r>
                     </w:p>
                   </w:txbxContent>
@@ -2051,13 +2181,13 @@
                     <pic:cNvPicPr/>
                   </pic:nvPicPr>
                   <pic:blipFill>
-                    <a:blip r:embed="rId13">
+                    <a:blip r:embed="rId12">
                       <a:extLst>
                         <a:ext uri="{28A0092B-C50C-407E-A947-70E740481C1C}">
                           <a14:useLocalDpi xmlns:a14="http://schemas.microsoft.com/office/drawing/2010/main" val="0"/>
                         </a:ext>
                         <a:ext uri="{96DAC541-7B7A-43D3-8B79-37D633B846F1}">
-                          <asvg:svgBlip xmlns:asvg="http://schemas.microsoft.com/office/drawing/2016/SVG/main" r:embed="rId14"/>
+                          <asvg:svgBlip xmlns:asvg="http://schemas.microsoft.com/office/drawing/2016/SVG/main" r:embed="rId13"/>
                         </a:ext>
                       </a:extLst>
                     </a:blip>
@@ -2108,13 +2238,13 @@
                     <pic:cNvPicPr/>
                   </pic:nvPicPr>
                   <pic:blipFill>
-                    <a:blip r:embed="rId8">
+                    <a:blip r:embed="rId6">
                       <a:extLst>
                         <a:ext uri="{28A0092B-C50C-407E-A947-70E740481C1C}">
                           <a14:useLocalDpi xmlns:a14="http://schemas.microsoft.com/office/drawing/2010/main" val="0"/>
                         </a:ext>
                         <a:ext uri="{96DAC541-7B7A-43D3-8B79-37D633B846F1}">
-                          <asvg:svgBlip xmlns:asvg="http://schemas.microsoft.com/office/drawing/2016/SVG/main" r:embed="rId9"/>
+                          <asvg:svgBlip xmlns:asvg="http://schemas.microsoft.com/office/drawing/2016/SVG/main" r:embed="rId7"/>
                         </a:ext>
                       </a:extLst>
                     </a:blip>
@@ -2171,13 +2301,13 @@
                     <pic:cNvPicPr/>
                   </pic:nvPicPr>
                   <pic:blipFill>
-                    <a:blip r:embed="rId15">
+                    <a:blip r:embed="rId14">
                       <a:extLst>
                         <a:ext uri="{28A0092B-C50C-407E-A947-70E740481C1C}">
                           <a14:useLocalDpi xmlns:a14="http://schemas.microsoft.com/office/drawing/2010/main" val="0"/>
                         </a:ext>
                         <a:ext uri="{96DAC541-7B7A-43D3-8B79-37D633B846F1}">
-                          <asvg:svgBlip xmlns:asvg="http://schemas.microsoft.com/office/drawing/2016/SVG/main" r:embed="rId16"/>
+                          <asvg:svgBlip xmlns:asvg="http://schemas.microsoft.com/office/drawing/2016/SVG/main" r:embed="rId15"/>
                         </a:ext>
                       </a:extLst>
                     </a:blip>
@@ -2213,7 +2343,7 @@
         <mc:AlternateContent>
           <mc:Choice Requires="wps">
             <w:drawing>
-              <wp:anchor distT="0" distB="0" distL="114300" distR="114300" simplePos="0" relativeHeight="251662336" behindDoc="0" locked="0" layoutInCell="1" allowOverlap="1" wp14:anchorId="28C76D7F" wp14:editId="05C075F6">
+              <wp:anchor distT="0" distB="0" distL="114300" distR="114300" simplePos="0" relativeHeight="251662336" behindDoc="0" locked="0" layoutInCell="1" allowOverlap="1" wp14:anchorId="28C76D7F" wp14:editId="5BEA2C24">
                 <wp:simplePos x="0" y="0"/>
                 <wp:positionH relativeFrom="margin">
                   <wp:align>center</wp:align>
@@ -2273,78 +2403,7 @@
           </mc:Choice>
           <mc:Fallback>
             <w:pict>
-              <v:rect w14:anchorId="3C0D2701" id="Rectangle 6" o:spid="_x0000_s1026" style="position:absolute;margin-left:0;margin-top:351pt;width:291pt;height:147.75pt;z-index:251662336;visibility:visible;mso-wrap-style:square;mso-width-percent:0;mso-height-percent:0;mso-wrap-distance-left:9pt;mso-wrap-distance-top:0;mso-wrap-distance-right:9pt;mso-wrap-distance-bottom:0;mso-position-horizontal:center;mso-position-horizontal-relative:margin;mso-position-vertical:absolute;mso-position-vertical-relative:text;mso-width-percent:0;mso-height-percent:0;mso-width-relative:margin;mso-height-relative:margin;v-text-anchor:middle" o:gfxdata="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" fillcolor="white [3201]" strokecolor="black [3200]" strokeweight="1pt">
-                <w10:wrap anchorx="margin"/>
-              </v:rect>
-            </w:pict>
-          </mc:Fallback>
-        </mc:AlternateContent>
-      </w:r>
-      <w:r>
-        <w:rPr>
-          <w:noProof/>
-        </w:rPr>
-        <mc:AlternateContent>
-          <mc:Choice Requires="wps">
-            <w:drawing>
-              <wp:anchor distT="0" distB="0" distL="114300" distR="114300" simplePos="0" relativeHeight="251660288" behindDoc="0" locked="0" layoutInCell="1" allowOverlap="1" wp14:anchorId="437A0328" wp14:editId="3AD7F67D">
-                <wp:simplePos x="0" y="0"/>
-                <wp:positionH relativeFrom="margin">
-                  <wp:align>right</wp:align>
-                </wp:positionH>
-                <wp:positionV relativeFrom="paragraph">
-                  <wp:posOffset>581025</wp:posOffset>
-                </wp:positionV>
-                <wp:extent cx="9753600" cy="2667000"/>
-                <wp:effectExtent l="0" t="0" r="19050" b="19050"/>
-                <wp:wrapNone/>
-                <wp:docPr id="5" name="Rectangle 5"/>
-                <wp:cNvGraphicFramePr/>
-                <a:graphic xmlns:a="http://schemas.openxmlformats.org/drawingml/2006/main">
-                  <a:graphicData uri="http://schemas.microsoft.com/office/word/2010/wordprocessingShape">
-                    <wps:wsp>
-                      <wps:cNvSpPr/>
-                      <wps:spPr>
-                        <a:xfrm>
-                          <a:off x="0" y="0"/>
-                          <a:ext cx="9753600" cy="2667000"/>
-                        </a:xfrm>
-                        <a:prstGeom prst="rect">
-                          <a:avLst/>
-                        </a:prstGeom>
-                      </wps:spPr>
-                      <wps:style>
-                        <a:lnRef idx="2">
-                          <a:schemeClr val="dk1"/>
-                        </a:lnRef>
-                        <a:fillRef idx="1">
-                          <a:schemeClr val="lt1"/>
-                        </a:fillRef>
-                        <a:effectRef idx="0">
-                          <a:schemeClr val="dk1"/>
-                        </a:effectRef>
-                        <a:fontRef idx="minor">
-                          <a:schemeClr val="dk1"/>
-                        </a:fontRef>
-                      </wps:style>
-                      <wps:bodyPr rot="0" spcFirstLastPara="0" vertOverflow="overflow" horzOverflow="overflow" vert="horz" wrap="square" lIns="91440" tIns="45720" rIns="91440" bIns="45720" numCol="1" spcCol="0" rtlCol="0" fromWordArt="0" anchor="ctr" anchorCtr="0" forceAA="0" compatLnSpc="1">
-                        <a:prstTxWarp prst="textNoShape">
-                          <a:avLst/>
-                        </a:prstTxWarp>
-                        <a:noAutofit/>
-                      </wps:bodyPr>
-                    </wps:wsp>
-                  </a:graphicData>
-                </a:graphic>
-                <wp14:sizeRelV relativeFrom="margin">
-                  <wp14:pctHeight>0</wp14:pctHeight>
-                </wp14:sizeRelV>
-              </wp:anchor>
-            </w:drawing>
-          </mc:Choice>
-          <mc:Fallback>
-            <w:pict>
-              <v:rect w14:anchorId="7F2DB602" id="Rectangle 5" o:spid="_x0000_s1026" style="position:absolute;margin-left:716.8pt;margin-top:45.75pt;width:768pt;height:210pt;z-index:251660288;visibility:visible;mso-wrap-style:square;mso-height-percent:0;mso-wrap-distance-left:9pt;mso-wrap-distance-top:0;mso-wrap-distance-right:9pt;mso-wrap-distance-bottom:0;mso-position-horizontal:right;mso-position-horizontal-relative:margin;mso-position-vertical:absolute;mso-position-vertical-relative:text;mso-height-percent:0;mso-height-relative:margin;v-text-anchor:middle" o:gfxdata="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" fillcolor="white [3201]" strokecolor="black [3200]" strokeweight="1pt">
+              <v:rect w14:anchorId="7C485753" id="Rectangle 6" o:spid="_x0000_s1026" style="position:absolute;margin-left:0;margin-top:351pt;width:291pt;height:147.75pt;z-index:251662336;visibility:visible;mso-wrap-style:square;mso-width-percent:0;mso-height-percent:0;mso-wrap-distance-left:9pt;mso-wrap-distance-top:0;mso-wrap-distance-right:9pt;mso-wrap-distance-bottom:0;mso-position-horizontal:center;mso-position-horizontal-relative:margin;mso-position-vertical:absolute;mso-position-vertical-relative:text;mso-width-percent:0;mso-height-percent:0;mso-width-relative:margin;mso-height-relative:margin;v-text-anchor:middle" o:gfxdata="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" fillcolor="white [3201]" strokecolor="black [3200]" strokeweight="1pt">
                 <w10:wrap anchorx="margin"/>
               </v:rect>
             </w:pict>
@@ -2434,7 +2493,7 @@
           </mc:Choice>
           <mc:Fallback>
             <w:pict>
-              <v:shape w14:anchorId="0A17F4E7" id="Zone de texte 1" o:spid="_x0000_s1039" type="#_x0000_t202" style="position:absolute;margin-left:0;margin-top:-15.3pt;width:543.45pt;height:36.95pt;z-index:251659264;visibility:visible;mso-wrap-style:square;mso-height-percent:0;mso-wrap-distance-left:9pt;mso-wrap-distance-top:0;mso-wrap-distance-right:9pt;mso-wrap-distance-bottom:0;mso-position-horizontal:center;mso-position-horizontal-relative:margin;mso-position-vertical:absolute;mso-position-vertical-relative:text;mso-height-percent:0;mso-height-relative:margin;v-text-anchor:top" o:gfxdata="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" fillcolor="white [3201]" strokeweight=".5pt">
+              <v:shape w14:anchorId="0A17F4E7" id="Zone de texte 1" o:spid="_x0000_s1040" type="#_x0000_t202" style="position:absolute;margin-left:0;margin-top:-15.3pt;width:543.45pt;height:36.95pt;z-index:251659264;visibility:visible;mso-wrap-style:square;mso-height-percent:0;mso-wrap-distance-left:9pt;mso-wrap-distance-top:0;mso-wrap-distance-right:9pt;mso-wrap-distance-bottom:0;mso-position-horizontal:center;mso-position-horizontal-relative:margin;mso-position-vertical:absolute;mso-position-vertical-relative:text;mso-height-percent:0;mso-height-relative:margin;v-text-anchor:top" o:gfxdata="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" fillcolor="white [3201]" strokeweight=".5pt">
                 <v:shadow on="t" color="black" opacity="26214f" origin=",-.5" offset="0,3pt"/>
                 <v:textbox>
                   <w:txbxContent>
@@ -2462,7 +2521,7 @@
       </w:r>
     </w:p>
     <w:sectPr>
-      <w:footerReference w:type="default" r:id="rId17"/>
+      <w:footerReference w:type="default" r:id="rId16"/>
       <w:pgSz w:w="16838" w:h="11906" w:orient="landscape"/>
       <w:pgMar w:top="720" w:right="720" w:bottom="720" w:left="720" w:header="708" w:footer="708" w:gutter="0"/>
       <w:cols w:space="708"/>
@@ -3089,7 +3148,7 @@
   <w:style w:type="paragraph" w:default="1" w:styleId="Normal">
     <w:name w:val="Normal"/>
     <w:qFormat/>
-    <w:rsid w:val="008124BD"/>
+    <w:rsid w:val="00067F8B"/>
   </w:style>
   <w:style w:type="character" w:default="1" w:styleId="Policepardfaut">
     <w:name w:val="Default Paragraph Font"/>

</xml_diff>